<commit_message>
updated module5 part2, critical thinking logic
</commit_message>
<xml_diff>
--- a/CSC500/module5/Module5_Critical_Thinking.docx
+++ b/CSC500/module5/Module5_Critical_Thinking.docx
@@ -93,6 +93,22 @@
                 <w:noProof/>
               </w:rPr>
             </w:pPr>
+          </w:p>
+          <w:p>
+            <w:pPr>
+              <w:rPr>
+                <w:noProof/>
+              </w:rPr>
+            </w:pPr>
+            <w:hyperlink r:id="rId4" w:history="1">
+              <w:r>
+                <w:rPr>
+                  <w:rStyle w:val="Hyperlink"/>
+                  <w:noProof/>
+                </w:rPr>
+                <w:t>https://github.com/sankar228/csu-ms-aiml/tree/62bcc8c87ea9598583037a5efe5aac20fbf746e4/CSC500/module5</w:t>
+              </w:r>
+            </w:hyperlink>
           </w:p>
           <w:p>
             <w:pPr>
@@ -272,62 +288,30 @@
                 <w:iCs/>
               </w:rPr>
               <w:lastRenderedPageBreak/>
-              <w:t xml:space="preserve">from </w:t>
-            </w:r>
-            <w:proofErr w:type="spellStart"/>
-            <w:r>
-              <w:rPr>
-                <w:i/>
-                <w:iCs/>
-              </w:rPr>
-              <w:t>enum</w:t>
-            </w:r>
-            <w:proofErr w:type="spellEnd"/>
-            <w:r>
-              <w:rPr>
-                <w:i/>
-                <w:iCs/>
-              </w:rPr>
-              <w:t xml:space="preserve"> import Enum</w:t>
-            </w:r>
-          </w:p>
-          <w:p>
-            <w:pPr>
-              <w:rPr>
-                <w:i/>
-                <w:iCs/>
-              </w:rPr>
-            </w:pPr>
-          </w:p>
-          <w:p>
-            <w:pPr>
-              <w:rPr>
-                <w:i/>
-                <w:iCs/>
-              </w:rPr>
-            </w:pPr>
-            <w:r>
-              <w:rPr>
-                <w:i/>
-                <w:iCs/>
-              </w:rPr>
-              <w:t xml:space="preserve">class </w:t>
-            </w:r>
-            <w:proofErr w:type="gramStart"/>
-            <w:r>
-              <w:rPr>
-                <w:i/>
-                <w:iCs/>
-              </w:rPr>
-              <w:t>Months(</w:t>
-            </w:r>
-            <w:proofErr w:type="gramEnd"/>
-            <w:r>
-              <w:rPr>
-                <w:i/>
-                <w:iCs/>
-              </w:rPr>
-              <w:t>Enum):</w:t>
+              <w:t>from enum import Enum</w:t>
+            </w:r>
+          </w:p>
+          <w:p>
+            <w:pPr>
+              <w:rPr>
+                <w:i/>
+                <w:iCs/>
+              </w:rPr>
+            </w:pPr>
+          </w:p>
+          <w:p>
+            <w:pPr>
+              <w:rPr>
+                <w:i/>
+                <w:iCs/>
+              </w:rPr>
+            </w:pPr>
+            <w:r>
+              <w:rPr>
+                <w:i/>
+                <w:iCs/>
+              </w:rPr>
+              <w:t>class Months(Enum):</w:t>
             </w:r>
           </w:p>
           <w:p>
@@ -552,23 +536,52 @@
                 <w:i/>
                 <w:iCs/>
               </w:rPr>
+              <w:t>    num_years: int</w:t>
+            </w:r>
+          </w:p>
+          <w:p>
+            <w:pPr>
+              <w:rPr>
+                <w:i/>
+                <w:iCs/>
+              </w:rPr>
+            </w:pPr>
+            <w:r>
+              <w:rPr>
+                <w:i/>
+                <w:iCs/>
+              </w:rPr>
               <w:t xml:space="preserve">    </w:t>
             </w:r>
-            <w:proofErr w:type="spellStart"/>
-            <w:r>
-              <w:rPr>
-                <w:i/>
-                <w:iCs/>
-              </w:rPr>
-              <w:t>num_years</w:t>
-            </w:r>
-            <w:proofErr w:type="spellEnd"/>
-            <w:r>
-              <w:rPr>
-                <w:i/>
-                <w:iCs/>
-              </w:rPr>
-              <w:t>: int</w:t>
+          </w:p>
+          <w:p>
+            <w:pPr>
+              <w:rPr>
+                <w:i/>
+                <w:iCs/>
+              </w:rPr>
+            </w:pPr>
+            <w:r>
+              <w:rPr>
+                <w:i/>
+                <w:iCs/>
+              </w:rPr>
+              <w:t>    def __init__(self, num_years: int):</w:t>
+            </w:r>
+          </w:p>
+          <w:p>
+            <w:pPr>
+              <w:rPr>
+                <w:i/>
+                <w:iCs/>
+              </w:rPr>
+            </w:pPr>
+            <w:r>
+              <w:rPr>
+                <w:i/>
+                <w:iCs/>
+              </w:rPr>
+              <w:t>        self.num_years = num_years</w:t>
             </w:r>
           </w:p>
           <w:p>
@@ -598,55 +611,22 @@
                 <w:i/>
                 <w:iCs/>
               </w:rPr>
-              <w:t>    def __</w:t>
-            </w:r>
-            <w:proofErr w:type="spellStart"/>
-            <w:r>
-              <w:rPr>
-                <w:i/>
-                <w:iCs/>
-              </w:rPr>
-              <w:t>init</w:t>
-            </w:r>
-            <w:proofErr w:type="spellEnd"/>
-            <w:r>
-              <w:rPr>
-                <w:i/>
-                <w:iCs/>
-              </w:rPr>
-              <w:t>_</w:t>
-            </w:r>
-            <w:proofErr w:type="gramStart"/>
-            <w:r>
-              <w:rPr>
-                <w:i/>
-                <w:iCs/>
-              </w:rPr>
-              <w:t>_(</w:t>
-            </w:r>
-            <w:proofErr w:type="gramEnd"/>
-            <w:r>
-              <w:rPr>
-                <w:i/>
-                <w:iCs/>
-              </w:rPr>
-              <w:t xml:space="preserve">self, </w:t>
-            </w:r>
-            <w:proofErr w:type="spellStart"/>
-            <w:r>
-              <w:rPr>
-                <w:i/>
-                <w:iCs/>
-              </w:rPr>
-              <w:t>num_years</w:t>
-            </w:r>
-            <w:proofErr w:type="spellEnd"/>
-            <w:r>
-              <w:rPr>
-                <w:i/>
-                <w:iCs/>
-              </w:rPr>
-              <w:t>: int):</w:t>
+              <w:t>    def cal_avg_ranfall(self, monthly_data: dict):</w:t>
+            </w:r>
+          </w:p>
+          <w:p>
+            <w:pPr>
+              <w:rPr>
+                <w:i/>
+                <w:iCs/>
+              </w:rPr>
+            </w:pPr>
+            <w:r>
+              <w:rPr>
+                <w:i/>
+                <w:iCs/>
+              </w:rPr>
+              <w:t>        total_months = self.num_years * len(Months)</w:t>
             </w:r>
           </w:p>
           <w:p>
@@ -663,31 +643,126 @@
               </w:rPr>
               <w:t xml:space="preserve">        </w:t>
             </w:r>
-            <w:proofErr w:type="spellStart"/>
-            <w:r>
-              <w:rPr>
-                <w:i/>
-                <w:iCs/>
-              </w:rPr>
-              <w:t>self.num_years</w:t>
-            </w:r>
-            <w:proofErr w:type="spellEnd"/>
-            <w:r>
-              <w:rPr>
-                <w:i/>
-                <w:iCs/>
-              </w:rPr>
-              <w:t xml:space="preserve"> = </w:t>
-            </w:r>
-            <w:proofErr w:type="spellStart"/>
-            <w:r>
-              <w:rPr>
-                <w:i/>
-                <w:iCs/>
-              </w:rPr>
-              <w:t>num_years</w:t>
-            </w:r>
-            <w:proofErr w:type="spellEnd"/>
+          </w:p>
+          <w:p>
+            <w:pPr>
+              <w:rPr>
+                <w:i/>
+                <w:iCs/>
+              </w:rPr>
+            </w:pPr>
+            <w:r>
+              <w:rPr>
+                <w:i/>
+                <w:iCs/>
+              </w:rPr>
+              <w:t>        total_rain_fall = 0</w:t>
+            </w:r>
+          </w:p>
+          <w:p>
+            <w:pPr>
+              <w:rPr>
+                <w:i/>
+                <w:iCs/>
+              </w:rPr>
+            </w:pPr>
+            <w:r>
+              <w:rPr>
+                <w:i/>
+                <w:iCs/>
+              </w:rPr>
+              <w:t>        for year, monthly_data in monthly_data.items():</w:t>
+            </w:r>
+          </w:p>
+          <w:p>
+            <w:pPr>
+              <w:rPr>
+                <w:i/>
+                <w:iCs/>
+              </w:rPr>
+            </w:pPr>
+            <w:r>
+              <w:rPr>
+                <w:i/>
+                <w:iCs/>
+              </w:rPr>
+              <w:t>            total_rain_fall += sum(monthly_data.values())</w:t>
+            </w:r>
+          </w:p>
+          <w:p>
+            <w:pPr>
+              <w:rPr>
+                <w:i/>
+                <w:iCs/>
+              </w:rPr>
+            </w:pPr>
+            <w:r>
+              <w:rPr>
+                <w:i/>
+                <w:iCs/>
+              </w:rPr>
+              <w:t xml:space="preserve">        </w:t>
+            </w:r>
+          </w:p>
+          <w:p>
+            <w:pPr>
+              <w:rPr>
+                <w:i/>
+                <w:iCs/>
+              </w:rPr>
+            </w:pPr>
+            <w:r>
+              <w:rPr>
+                <w:i/>
+                <w:iCs/>
+              </w:rPr>
+              <w:t>        avg_rain_fall = round(total_rain_fall / total_months , 2)</w:t>
+            </w:r>
+          </w:p>
+          <w:p>
+            <w:pPr>
+              <w:rPr>
+                <w:i/>
+                <w:iCs/>
+              </w:rPr>
+            </w:pPr>
+            <w:r>
+              <w:rPr>
+                <w:i/>
+                <w:iCs/>
+              </w:rPr>
+              <w:t>        print(f"Total number of months: {total_months}")</w:t>
+            </w:r>
+          </w:p>
+          <w:p>
+            <w:pPr>
+              <w:rPr>
+                <w:i/>
+                <w:iCs/>
+              </w:rPr>
+            </w:pPr>
+            <w:r>
+              <w:rPr>
+                <w:i/>
+                <w:iCs/>
+              </w:rPr>
+              <w:t>        print(f"Total inches of rain: {total_rain_fall}")</w:t>
+            </w:r>
+          </w:p>
+          <w:p>
+            <w:pPr>
+              <w:rPr>
+                <w:i/>
+                <w:iCs/>
+              </w:rPr>
+            </w:pPr>
+            <w:r>
+              <w:rPr>
+                <w:i/>
+                <w:iCs/>
+              </w:rPr>
+              <w:t>        print(f"Average rain fall per month: {avg_rain_fall}")</w:t>
+            </w:r>
           </w:p>
           <w:p>
             <w:pPr>
@@ -716,71 +791,37 @@
                 <w:i/>
                 <w:iCs/>
               </w:rPr>
-              <w:t xml:space="preserve">    def </w:t>
-            </w:r>
-            <w:proofErr w:type="spellStart"/>
-            <w:r>
-              <w:rPr>
-                <w:i/>
-                <w:iCs/>
-              </w:rPr>
-              <w:t>cal_avg_</w:t>
-            </w:r>
-            <w:proofErr w:type="gramStart"/>
-            <w:r>
-              <w:rPr>
-                <w:i/>
-                <w:iCs/>
-              </w:rPr>
-              <w:t>ranfall</w:t>
-            </w:r>
-            <w:proofErr w:type="spellEnd"/>
-            <w:r>
-              <w:rPr>
-                <w:i/>
-                <w:iCs/>
-              </w:rPr>
-              <w:t>(</w:t>
-            </w:r>
-            <w:proofErr w:type="gramEnd"/>
-            <w:r>
-              <w:rPr>
-                <w:i/>
-                <w:iCs/>
-              </w:rPr>
-              <w:t xml:space="preserve">self, </w:t>
-            </w:r>
-            <w:proofErr w:type="spellStart"/>
-            <w:r>
-              <w:rPr>
-                <w:i/>
-                <w:iCs/>
-              </w:rPr>
-              <w:t>monthly_data</w:t>
-            </w:r>
-            <w:proofErr w:type="spellEnd"/>
-            <w:r>
-              <w:rPr>
-                <w:i/>
-                <w:iCs/>
-              </w:rPr>
-              <w:t xml:space="preserve">: </w:t>
-            </w:r>
-            <w:proofErr w:type="spellStart"/>
-            <w:r>
-              <w:rPr>
-                <w:i/>
-                <w:iCs/>
-              </w:rPr>
-              <w:t>dict</w:t>
-            </w:r>
-            <w:proofErr w:type="spellEnd"/>
-            <w:r>
-              <w:rPr>
-                <w:i/>
-                <w:iCs/>
-              </w:rPr>
-              <w:t>):</w:t>
+              <w:t xml:space="preserve">    </w:t>
+            </w:r>
+          </w:p>
+          <w:p>
+            <w:pPr>
+              <w:rPr>
+                <w:i/>
+                <w:iCs/>
+              </w:rPr>
+            </w:pPr>
+            <w:r>
+              <w:rPr>
+                <w:i/>
+                <w:iCs/>
+              </w:rPr>
+              <w:t>    def load_rainfall_data(self) -&gt; dict:</w:t>
+            </w:r>
+          </w:p>
+          <w:p>
+            <w:pPr>
+              <w:rPr>
+                <w:i/>
+                <w:iCs/>
+              </w:rPr>
+            </w:pPr>
+            <w:r>
+              <w:rPr>
+                <w:i/>
+                <w:iCs/>
+              </w:rPr>
+              <w:t>        user_data = {}</w:t>
             </w:r>
           </w:p>
           <w:p>
@@ -797,660 +838,35 @@
               </w:rPr>
               <w:t xml:space="preserve">        </w:t>
             </w:r>
-            <w:proofErr w:type="spellStart"/>
-            <w:r>
-              <w:rPr>
-                <w:i/>
-                <w:iCs/>
-              </w:rPr>
-              <w:t>total_months</w:t>
-            </w:r>
-            <w:proofErr w:type="spellEnd"/>
-            <w:r>
-              <w:rPr>
-                <w:i/>
-                <w:iCs/>
-              </w:rPr>
-              <w:t xml:space="preserve"> = </w:t>
-            </w:r>
-            <w:proofErr w:type="spellStart"/>
-            <w:r>
-              <w:rPr>
-                <w:i/>
-                <w:iCs/>
-              </w:rPr>
-              <w:t>self.num_years</w:t>
-            </w:r>
-            <w:proofErr w:type="spellEnd"/>
-            <w:r>
-              <w:rPr>
-                <w:i/>
-                <w:iCs/>
-              </w:rPr>
-              <w:t xml:space="preserve"> * </w:t>
-            </w:r>
-            <w:proofErr w:type="spellStart"/>
-            <w:proofErr w:type="gramStart"/>
-            <w:r>
-              <w:rPr>
-                <w:i/>
-                <w:iCs/>
-              </w:rPr>
-              <w:t>len</w:t>
-            </w:r>
-            <w:proofErr w:type="spellEnd"/>
-            <w:r>
-              <w:rPr>
-                <w:i/>
-                <w:iCs/>
-              </w:rPr>
-              <w:t>(</w:t>
-            </w:r>
-            <w:proofErr w:type="gramEnd"/>
-            <w:r>
-              <w:rPr>
-                <w:i/>
-                <w:iCs/>
-              </w:rPr>
-              <w:t>Months)</w:t>
-            </w:r>
-          </w:p>
-          <w:p>
-            <w:pPr>
-              <w:rPr>
-                <w:i/>
-                <w:iCs/>
-              </w:rPr>
-            </w:pPr>
-            <w:r>
-              <w:rPr>
-                <w:i/>
-                <w:iCs/>
-              </w:rPr>
-              <w:t xml:space="preserve">        </w:t>
-            </w:r>
-          </w:p>
-          <w:p>
-            <w:pPr>
-              <w:rPr>
-                <w:i/>
-                <w:iCs/>
-              </w:rPr>
-            </w:pPr>
-            <w:r>
-              <w:rPr>
-                <w:i/>
-                <w:iCs/>
-              </w:rPr>
-              <w:t xml:space="preserve">        </w:t>
-            </w:r>
-            <w:proofErr w:type="spellStart"/>
-            <w:r>
-              <w:rPr>
-                <w:i/>
-                <w:iCs/>
-              </w:rPr>
-              <w:t>total_rain_fall</w:t>
-            </w:r>
-            <w:proofErr w:type="spellEnd"/>
-            <w:r>
-              <w:rPr>
-                <w:i/>
-                <w:iCs/>
-              </w:rPr>
-              <w:t xml:space="preserve"> = 0</w:t>
-            </w:r>
-          </w:p>
-          <w:p>
-            <w:pPr>
-              <w:rPr>
-                <w:i/>
-                <w:iCs/>
-              </w:rPr>
-            </w:pPr>
-            <w:r>
-              <w:rPr>
-                <w:i/>
-                <w:iCs/>
-              </w:rPr>
-              <w:t xml:space="preserve">        for year, </w:t>
-            </w:r>
-            <w:proofErr w:type="spellStart"/>
-            <w:r>
-              <w:rPr>
-                <w:i/>
-                <w:iCs/>
-              </w:rPr>
-              <w:t>monthly_data</w:t>
-            </w:r>
-            <w:proofErr w:type="spellEnd"/>
-            <w:r>
-              <w:rPr>
-                <w:i/>
-                <w:iCs/>
-              </w:rPr>
-              <w:t xml:space="preserve"> in </w:t>
-            </w:r>
-            <w:proofErr w:type="spellStart"/>
-            <w:r>
-              <w:rPr>
-                <w:i/>
-                <w:iCs/>
-              </w:rPr>
-              <w:t>monthly_</w:t>
-            </w:r>
-            <w:proofErr w:type="gramStart"/>
-            <w:r>
-              <w:rPr>
-                <w:i/>
-                <w:iCs/>
-              </w:rPr>
-              <w:t>data.items</w:t>
-            </w:r>
-            <w:proofErr w:type="spellEnd"/>
-            <w:proofErr w:type="gramEnd"/>
-            <w:r>
-              <w:rPr>
-                <w:i/>
-                <w:iCs/>
-              </w:rPr>
-              <w:t>():</w:t>
-            </w:r>
-          </w:p>
-          <w:p>
-            <w:pPr>
-              <w:rPr>
-                <w:i/>
-                <w:iCs/>
-              </w:rPr>
-            </w:pPr>
-            <w:r>
-              <w:rPr>
-                <w:i/>
-                <w:iCs/>
-              </w:rPr>
-              <w:t xml:space="preserve">            </w:t>
-            </w:r>
-            <w:proofErr w:type="spellStart"/>
-            <w:r>
-              <w:rPr>
-                <w:i/>
-                <w:iCs/>
-              </w:rPr>
-              <w:t>total_rain_fall</w:t>
-            </w:r>
-            <w:proofErr w:type="spellEnd"/>
-            <w:r>
-              <w:rPr>
-                <w:i/>
-                <w:iCs/>
-              </w:rPr>
-              <w:t xml:space="preserve"> += sum(</w:t>
-            </w:r>
-            <w:proofErr w:type="spellStart"/>
-            <w:r>
-              <w:rPr>
-                <w:i/>
-                <w:iCs/>
-              </w:rPr>
-              <w:t>monthly_</w:t>
-            </w:r>
-            <w:proofErr w:type="gramStart"/>
-            <w:r>
-              <w:rPr>
-                <w:i/>
-                <w:iCs/>
-              </w:rPr>
-              <w:t>data.values</w:t>
-            </w:r>
-            <w:proofErr w:type="spellEnd"/>
-            <w:proofErr w:type="gramEnd"/>
-            <w:r>
-              <w:rPr>
-                <w:i/>
-                <w:iCs/>
-              </w:rPr>
-              <w:t>())</w:t>
-            </w:r>
-          </w:p>
-          <w:p>
-            <w:pPr>
-              <w:rPr>
-                <w:i/>
-                <w:iCs/>
-              </w:rPr>
-            </w:pPr>
-            <w:r>
-              <w:rPr>
-                <w:i/>
-                <w:iCs/>
-              </w:rPr>
-              <w:t xml:space="preserve">        </w:t>
-            </w:r>
-          </w:p>
-          <w:p>
-            <w:pPr>
-              <w:rPr>
-                <w:i/>
-                <w:iCs/>
-              </w:rPr>
-            </w:pPr>
-            <w:r>
-              <w:rPr>
-                <w:i/>
-                <w:iCs/>
-              </w:rPr>
-              <w:t xml:space="preserve">        </w:t>
-            </w:r>
-            <w:proofErr w:type="spellStart"/>
-            <w:r>
-              <w:rPr>
-                <w:i/>
-                <w:iCs/>
-              </w:rPr>
-              <w:t>avg_rain_fall</w:t>
-            </w:r>
-            <w:proofErr w:type="spellEnd"/>
-            <w:r>
-              <w:rPr>
-                <w:i/>
-                <w:iCs/>
-              </w:rPr>
-              <w:t xml:space="preserve"> = </w:t>
-            </w:r>
-            <w:proofErr w:type="gramStart"/>
-            <w:r>
-              <w:rPr>
-                <w:i/>
-                <w:iCs/>
-              </w:rPr>
-              <w:t>round(</w:t>
-            </w:r>
-            <w:proofErr w:type="spellStart"/>
-            <w:proofErr w:type="gramEnd"/>
-            <w:r>
-              <w:rPr>
-                <w:i/>
-                <w:iCs/>
-              </w:rPr>
-              <w:t>total_rain_fall</w:t>
-            </w:r>
-            <w:proofErr w:type="spellEnd"/>
-            <w:r>
-              <w:rPr>
-                <w:i/>
-                <w:iCs/>
-              </w:rPr>
-              <w:t xml:space="preserve"> / </w:t>
-            </w:r>
-            <w:proofErr w:type="spellStart"/>
-            <w:r>
-              <w:rPr>
-                <w:i/>
-                <w:iCs/>
-              </w:rPr>
-              <w:t>total_months</w:t>
-            </w:r>
-            <w:proofErr w:type="spellEnd"/>
-            <w:r>
-              <w:rPr>
-                <w:i/>
-                <w:iCs/>
-              </w:rPr>
-              <w:t xml:space="preserve"> , 2)</w:t>
-            </w:r>
-          </w:p>
-          <w:p>
-            <w:pPr>
-              <w:rPr>
-                <w:i/>
-                <w:iCs/>
-              </w:rPr>
-            </w:pPr>
-            <w:r>
-              <w:rPr>
-                <w:i/>
-                <w:iCs/>
-              </w:rPr>
-              <w:t xml:space="preserve">        </w:t>
-            </w:r>
-            <w:proofErr w:type="gramStart"/>
-            <w:r>
-              <w:rPr>
-                <w:i/>
-                <w:iCs/>
-              </w:rPr>
-              <w:t>print(</w:t>
-            </w:r>
-            <w:proofErr w:type="spellStart"/>
-            <w:proofErr w:type="gramEnd"/>
-            <w:r>
-              <w:rPr>
-                <w:i/>
-                <w:iCs/>
-              </w:rPr>
-              <w:t>f"Total</w:t>
-            </w:r>
-            <w:proofErr w:type="spellEnd"/>
-            <w:r>
-              <w:rPr>
-                <w:i/>
-                <w:iCs/>
-              </w:rPr>
-              <w:t xml:space="preserve"> number of months: {</w:t>
-            </w:r>
-            <w:proofErr w:type="spellStart"/>
-            <w:r>
-              <w:rPr>
-                <w:i/>
-                <w:iCs/>
-              </w:rPr>
-              <w:t>total_months</w:t>
-            </w:r>
-            <w:proofErr w:type="spellEnd"/>
-            <w:r>
-              <w:rPr>
-                <w:i/>
-                <w:iCs/>
-              </w:rPr>
-              <w:t>}")</w:t>
-            </w:r>
-          </w:p>
-          <w:p>
-            <w:pPr>
-              <w:rPr>
-                <w:i/>
-                <w:iCs/>
-              </w:rPr>
-            </w:pPr>
-            <w:r>
-              <w:rPr>
-                <w:i/>
-                <w:iCs/>
-              </w:rPr>
-              <w:t xml:space="preserve">        </w:t>
-            </w:r>
-            <w:proofErr w:type="gramStart"/>
-            <w:r>
-              <w:rPr>
-                <w:i/>
-                <w:iCs/>
-              </w:rPr>
-              <w:t>print(</w:t>
-            </w:r>
-            <w:proofErr w:type="spellStart"/>
-            <w:proofErr w:type="gramEnd"/>
-            <w:r>
-              <w:rPr>
-                <w:i/>
-                <w:iCs/>
-              </w:rPr>
-              <w:t>f"Total</w:t>
-            </w:r>
-            <w:proofErr w:type="spellEnd"/>
-            <w:r>
-              <w:rPr>
-                <w:i/>
-                <w:iCs/>
-              </w:rPr>
-              <w:t xml:space="preserve"> inches of rain: {</w:t>
-            </w:r>
-            <w:proofErr w:type="spellStart"/>
-            <w:r>
-              <w:rPr>
-                <w:i/>
-                <w:iCs/>
-              </w:rPr>
-              <w:t>total_rain_fall</w:t>
-            </w:r>
-            <w:proofErr w:type="spellEnd"/>
-            <w:r>
-              <w:rPr>
-                <w:i/>
-                <w:iCs/>
-              </w:rPr>
-              <w:t>}")</w:t>
-            </w:r>
-          </w:p>
-          <w:p>
-            <w:pPr>
-              <w:rPr>
-                <w:i/>
-                <w:iCs/>
-              </w:rPr>
-            </w:pPr>
-            <w:r>
-              <w:rPr>
-                <w:i/>
-                <w:iCs/>
-              </w:rPr>
-              <w:t xml:space="preserve">        </w:t>
-            </w:r>
-            <w:proofErr w:type="gramStart"/>
-            <w:r>
-              <w:rPr>
-                <w:i/>
-                <w:iCs/>
-              </w:rPr>
-              <w:t>print(</w:t>
-            </w:r>
-            <w:proofErr w:type="spellStart"/>
-            <w:proofErr w:type="gramEnd"/>
-            <w:r>
-              <w:rPr>
-                <w:i/>
-                <w:iCs/>
-              </w:rPr>
-              <w:t>f"Average</w:t>
-            </w:r>
-            <w:proofErr w:type="spellEnd"/>
-            <w:r>
-              <w:rPr>
-                <w:i/>
-                <w:iCs/>
-              </w:rPr>
-              <w:t xml:space="preserve"> rain fall per month: {</w:t>
-            </w:r>
-            <w:proofErr w:type="spellStart"/>
-            <w:r>
-              <w:rPr>
-                <w:i/>
-                <w:iCs/>
-              </w:rPr>
-              <w:t>avg_rain_fall</w:t>
-            </w:r>
-            <w:proofErr w:type="spellEnd"/>
-            <w:r>
-              <w:rPr>
-                <w:i/>
-                <w:iCs/>
-              </w:rPr>
-              <w:t>}")</w:t>
-            </w:r>
-          </w:p>
-          <w:p>
-            <w:pPr>
-              <w:rPr>
-                <w:i/>
-                <w:iCs/>
-              </w:rPr>
-            </w:pPr>
-            <w:r>
-              <w:rPr>
-                <w:i/>
-                <w:iCs/>
-              </w:rPr>
-              <w:t xml:space="preserve">    </w:t>
-            </w:r>
-          </w:p>
-          <w:p>
-            <w:pPr>
-              <w:rPr>
-                <w:i/>
-                <w:iCs/>
-              </w:rPr>
-            </w:pPr>
-            <w:r>
-              <w:rPr>
-                <w:i/>
-                <w:iCs/>
-              </w:rPr>
-              <w:t xml:space="preserve">    </w:t>
-            </w:r>
-          </w:p>
-          <w:p>
-            <w:pPr>
-              <w:rPr>
-                <w:i/>
-                <w:iCs/>
-              </w:rPr>
-            </w:pPr>
-            <w:r>
-              <w:rPr>
-                <w:i/>
-                <w:iCs/>
-              </w:rPr>
-              <w:t xml:space="preserve">    def </w:t>
-            </w:r>
-            <w:proofErr w:type="spellStart"/>
-            <w:r>
-              <w:rPr>
-                <w:i/>
-                <w:iCs/>
-              </w:rPr>
-              <w:t>load_rainfall_data</w:t>
-            </w:r>
-            <w:proofErr w:type="spellEnd"/>
-            <w:r>
-              <w:rPr>
-                <w:i/>
-                <w:iCs/>
-              </w:rPr>
-              <w:t xml:space="preserve">(self) -&gt; </w:t>
-            </w:r>
-            <w:proofErr w:type="spellStart"/>
-            <w:r>
-              <w:rPr>
-                <w:i/>
-                <w:iCs/>
-              </w:rPr>
-              <w:t>dict</w:t>
-            </w:r>
-            <w:proofErr w:type="spellEnd"/>
-            <w:r>
-              <w:rPr>
-                <w:i/>
-                <w:iCs/>
-              </w:rPr>
-              <w:t>:</w:t>
-            </w:r>
-          </w:p>
-          <w:p>
-            <w:pPr>
-              <w:rPr>
-                <w:i/>
-                <w:iCs/>
-              </w:rPr>
-            </w:pPr>
-            <w:r>
-              <w:rPr>
-                <w:i/>
-                <w:iCs/>
-              </w:rPr>
-              <w:t xml:space="preserve">        </w:t>
-            </w:r>
-            <w:proofErr w:type="spellStart"/>
-            <w:r>
-              <w:rPr>
-                <w:i/>
-                <w:iCs/>
-              </w:rPr>
-              <w:t>user_data</w:t>
-            </w:r>
-            <w:proofErr w:type="spellEnd"/>
-            <w:r>
-              <w:rPr>
-                <w:i/>
-                <w:iCs/>
-              </w:rPr>
-              <w:t xml:space="preserve"> = {}</w:t>
-            </w:r>
-          </w:p>
-          <w:p>
-            <w:pPr>
-              <w:rPr>
-                <w:i/>
-                <w:iCs/>
-              </w:rPr>
-            </w:pPr>
-            <w:r>
-              <w:rPr>
-                <w:i/>
-                <w:iCs/>
-              </w:rPr>
-              <w:t xml:space="preserve">        </w:t>
-            </w:r>
-          </w:p>
-          <w:p>
-            <w:pPr>
-              <w:rPr>
-                <w:i/>
-                <w:iCs/>
-              </w:rPr>
-            </w:pPr>
-            <w:r>
-              <w:rPr>
-                <w:i/>
-                <w:iCs/>
-              </w:rPr>
-              <w:t xml:space="preserve">        for year in </w:t>
-            </w:r>
-            <w:proofErr w:type="gramStart"/>
-            <w:r>
-              <w:rPr>
-                <w:i/>
-                <w:iCs/>
-              </w:rPr>
-              <w:t>range(</w:t>
-            </w:r>
-            <w:proofErr w:type="gramEnd"/>
-            <w:r>
-              <w:rPr>
-                <w:i/>
-                <w:iCs/>
-              </w:rPr>
-              <w:t>1, (self.num_years+1)):</w:t>
-            </w:r>
-          </w:p>
-          <w:p>
-            <w:pPr>
-              <w:rPr>
-                <w:i/>
-                <w:iCs/>
-              </w:rPr>
-            </w:pPr>
-            <w:r>
-              <w:rPr>
-                <w:i/>
-                <w:iCs/>
-              </w:rPr>
-              <w:t xml:space="preserve">            </w:t>
-            </w:r>
-            <w:proofErr w:type="spellStart"/>
-            <w:r>
-              <w:rPr>
-                <w:i/>
-                <w:iCs/>
-              </w:rPr>
-              <w:t>user_data</w:t>
-            </w:r>
-            <w:proofErr w:type="spellEnd"/>
-            <w:r>
-              <w:rPr>
-                <w:i/>
-                <w:iCs/>
-              </w:rPr>
-              <w:t>[year] = {}</w:t>
+          </w:p>
+          <w:p>
+            <w:pPr>
+              <w:rPr>
+                <w:i/>
+                <w:iCs/>
+              </w:rPr>
+            </w:pPr>
+            <w:r>
+              <w:rPr>
+                <w:i/>
+                <w:iCs/>
+              </w:rPr>
+              <w:t>        for year in range(1, (self.num_years+1)):</w:t>
+            </w:r>
+          </w:p>
+          <w:p>
+            <w:pPr>
+              <w:rPr>
+                <w:i/>
+                <w:iCs/>
+              </w:rPr>
+            </w:pPr>
+            <w:r>
+              <w:rPr>
+                <w:i/>
+                <w:iCs/>
+              </w:rPr>
+              <w:t>            user_data[year] = {}</w:t>
             </w:r>
           </w:p>
           <w:p>
@@ -1480,199 +896,53 @@
                 <w:i/>
                 <w:iCs/>
               </w:rPr>
-              <w:t xml:space="preserve">                </w:t>
-            </w:r>
-            <w:proofErr w:type="spellStart"/>
-            <w:r>
-              <w:rPr>
-                <w:i/>
-                <w:iCs/>
-              </w:rPr>
-              <w:t>user_input</w:t>
-            </w:r>
-            <w:proofErr w:type="spellEnd"/>
-            <w:r>
-              <w:rPr>
-                <w:i/>
-                <w:iCs/>
-              </w:rPr>
-              <w:t xml:space="preserve"> = </w:t>
-            </w:r>
-            <w:proofErr w:type="gramStart"/>
-            <w:r>
-              <w:rPr>
-                <w:i/>
-                <w:iCs/>
-              </w:rPr>
-              <w:t>input(</w:t>
-            </w:r>
-            <w:proofErr w:type="spellStart"/>
-            <w:proofErr w:type="gramEnd"/>
-            <w:r>
-              <w:rPr>
-                <w:i/>
-                <w:iCs/>
-              </w:rPr>
-              <w:t>f"Enter</w:t>
-            </w:r>
-            <w:proofErr w:type="spellEnd"/>
-            <w:r>
-              <w:rPr>
-                <w:i/>
-                <w:iCs/>
-              </w:rPr>
-              <w:t xml:space="preserve"> rain fall for year: {year} {month.name} month: ")</w:t>
-            </w:r>
-          </w:p>
-          <w:p>
-            <w:pPr>
-              <w:rPr>
-                <w:i/>
-                <w:iCs/>
-              </w:rPr>
-            </w:pPr>
-            <w:r>
-              <w:rPr>
-                <w:i/>
-                <w:iCs/>
-              </w:rPr>
-              <w:t>                if (</w:t>
-            </w:r>
-            <w:proofErr w:type="spellStart"/>
-            <w:r>
-              <w:rPr>
-                <w:i/>
-                <w:iCs/>
-              </w:rPr>
-              <w:t>user_</w:t>
-            </w:r>
-            <w:proofErr w:type="gramStart"/>
-            <w:r>
-              <w:rPr>
-                <w:i/>
-                <w:iCs/>
-              </w:rPr>
-              <w:t>input</w:t>
-            </w:r>
-            <w:proofErr w:type="spellEnd"/>
-            <w:r>
-              <w:rPr>
-                <w:i/>
-                <w:iCs/>
-              </w:rPr>
-              <w:t xml:space="preserve"> !</w:t>
-            </w:r>
-            <w:proofErr w:type="gramEnd"/>
-            <w:r>
-              <w:rPr>
-                <w:i/>
-                <w:iCs/>
-              </w:rPr>
-              <w:t xml:space="preserve">= None and </w:t>
-            </w:r>
-            <w:proofErr w:type="spellStart"/>
-            <w:r>
-              <w:rPr>
-                <w:i/>
-                <w:iCs/>
-              </w:rPr>
-              <w:t>user_input</w:t>
-            </w:r>
-            <w:proofErr w:type="spellEnd"/>
-            <w:r>
-              <w:rPr>
-                <w:i/>
-                <w:iCs/>
-              </w:rPr>
-              <w:t xml:space="preserve"> != ''):</w:t>
-            </w:r>
-          </w:p>
-          <w:p>
-            <w:pPr>
-              <w:rPr>
-                <w:i/>
-                <w:iCs/>
-              </w:rPr>
-            </w:pPr>
-            <w:r>
-              <w:rPr>
-                <w:i/>
-                <w:iCs/>
-              </w:rPr>
-              <w:t xml:space="preserve">                    </w:t>
-            </w:r>
-            <w:proofErr w:type="spellStart"/>
-            <w:r>
-              <w:rPr>
-                <w:i/>
-                <w:iCs/>
-              </w:rPr>
-              <w:t>rain_fall</w:t>
-            </w:r>
-            <w:proofErr w:type="spellEnd"/>
-            <w:r>
-              <w:rPr>
-                <w:i/>
-                <w:iCs/>
-              </w:rPr>
-              <w:t xml:space="preserve"> = round(float(</w:t>
-            </w:r>
-            <w:proofErr w:type="spellStart"/>
-            <w:r>
-              <w:rPr>
-                <w:i/>
-                <w:iCs/>
-              </w:rPr>
-              <w:t>user_input</w:t>
-            </w:r>
-            <w:proofErr w:type="spellEnd"/>
-            <w:r>
-              <w:rPr>
-                <w:i/>
-                <w:iCs/>
-              </w:rPr>
-              <w:t>), 2)</w:t>
-            </w:r>
-          </w:p>
-          <w:p>
-            <w:pPr>
-              <w:rPr>
-                <w:i/>
-                <w:iCs/>
-              </w:rPr>
-            </w:pPr>
-            <w:r>
-              <w:rPr>
-                <w:i/>
-                <w:iCs/>
-              </w:rPr>
-              <w:t xml:space="preserve">                    </w:t>
-            </w:r>
-            <w:proofErr w:type="spellStart"/>
-            <w:r>
-              <w:rPr>
-                <w:i/>
-                <w:iCs/>
-              </w:rPr>
-              <w:t>user_data</w:t>
-            </w:r>
-            <w:proofErr w:type="spellEnd"/>
-            <w:r>
-              <w:rPr>
-                <w:i/>
-                <w:iCs/>
-              </w:rPr>
-              <w:t xml:space="preserve">[year][month.name] = </w:t>
-            </w:r>
-            <w:proofErr w:type="spellStart"/>
-            <w:r>
-              <w:rPr>
-                <w:i/>
-                <w:iCs/>
-              </w:rPr>
-              <w:t>rain_fall</w:t>
-            </w:r>
-            <w:proofErr w:type="spellEnd"/>
+              <w:t>                user_input = input(f"Enter rain fall for year: {year} {month.name} month: ")</w:t>
+            </w:r>
+          </w:p>
+          <w:p>
+            <w:pPr>
+              <w:rPr>
+                <w:i/>
+                <w:iCs/>
+              </w:rPr>
+            </w:pPr>
+            <w:r>
+              <w:rPr>
+                <w:i/>
+                <w:iCs/>
+              </w:rPr>
+              <w:t>                if (user_input != None and user_input != ''):</w:t>
+            </w:r>
+          </w:p>
+          <w:p>
+            <w:pPr>
+              <w:rPr>
+                <w:i/>
+                <w:iCs/>
+              </w:rPr>
+            </w:pPr>
+            <w:r>
+              <w:rPr>
+                <w:i/>
+                <w:iCs/>
+              </w:rPr>
+              <w:t>                    rain_fall = round(float(user_input), 2)</w:t>
+            </w:r>
+          </w:p>
+          <w:p>
+            <w:pPr>
+              <w:rPr>
+                <w:i/>
+                <w:iCs/>
+              </w:rPr>
+            </w:pPr>
+            <w:r>
+              <w:rPr>
+                <w:i/>
+                <w:iCs/>
+              </w:rPr>
+              <w:t>                    user_data[year][month.name] = rain_fall</w:t>
+            </w:r>
           </w:p>
           <w:p>
             <w:pPr>
@@ -1701,23 +971,7 @@
                 <w:i/>
                 <w:iCs/>
               </w:rPr>
-              <w:t xml:space="preserve">                    </w:t>
-            </w:r>
-            <w:proofErr w:type="spellStart"/>
-            <w:r>
-              <w:rPr>
-                <w:i/>
-                <w:iCs/>
-              </w:rPr>
-              <w:t>user_data</w:t>
-            </w:r>
-            <w:proofErr w:type="spellEnd"/>
-            <w:r>
-              <w:rPr>
-                <w:i/>
-                <w:iCs/>
-              </w:rPr>
-              <w:t>[year][month.name] = 0</w:t>
+              <w:t>                    user_data[year][month.name] = 0</w:t>
             </w:r>
           </w:p>
           <w:p>
@@ -1763,17 +1017,8 @@
                 <w:i/>
                 <w:iCs/>
               </w:rPr>
-              <w:t xml:space="preserve">        return </w:t>
-            </w:r>
-            <w:proofErr w:type="spellStart"/>
-            <w:r>
-              <w:rPr>
-                <w:i/>
-                <w:iCs/>
-              </w:rPr>
-              <w:t>user_data</w:t>
-            </w:r>
-            <w:proofErr w:type="spellEnd"/>
+              <w:t>        return user_data</w:t>
+            </w:r>
           </w:p>
           <w:p>
             <w:pPr>
@@ -1840,23 +1085,52 @@
                 <w:i/>
                 <w:iCs/>
               </w:rPr>
+              <w:t>    print("Program to calculate the average rain fall, please enter the few years of data")</w:t>
+            </w:r>
+          </w:p>
+          <w:p>
+            <w:pPr>
+              <w:rPr>
+                <w:i/>
+                <w:iCs/>
+              </w:rPr>
+            </w:pPr>
+            <w:r>
+              <w:rPr>
+                <w:i/>
+                <w:iCs/>
+              </w:rPr>
               <w:t xml:space="preserve">    </w:t>
             </w:r>
-            <w:proofErr w:type="gramStart"/>
-            <w:r>
-              <w:rPr>
-                <w:i/>
-                <w:iCs/>
-              </w:rPr>
-              <w:t>print(</w:t>
-            </w:r>
-            <w:proofErr w:type="gramEnd"/>
-            <w:r>
-              <w:rPr>
-                <w:i/>
-                <w:iCs/>
-              </w:rPr>
-              <w:t>"Program to calculate the average rain fall, please enter the few years of data")</w:t>
+          </w:p>
+          <w:p>
+            <w:pPr>
+              <w:rPr>
+                <w:i/>
+                <w:iCs/>
+              </w:rPr>
+            </w:pPr>
+            <w:r>
+              <w:rPr>
+                <w:i/>
+                <w:iCs/>
+              </w:rPr>
+              <w:t>    num_year = int(input("Please enter the number of years: "))</w:t>
+            </w:r>
+          </w:p>
+          <w:p>
+            <w:pPr>
+              <w:rPr>
+                <w:i/>
+                <w:iCs/>
+              </w:rPr>
+            </w:pPr>
+            <w:r>
+              <w:rPr>
+                <w:i/>
+                <w:iCs/>
+              </w:rPr>
+              <w:t>    rainfall_calc = Rainfall(num_years=(num_year))</w:t>
             </w:r>
           </w:p>
           <w:p>
@@ -1886,227 +1160,22 @@
                 <w:i/>
                 <w:iCs/>
               </w:rPr>
-              <w:t xml:space="preserve">    </w:t>
-            </w:r>
-            <w:proofErr w:type="spellStart"/>
-            <w:r>
-              <w:rPr>
-                <w:i/>
-                <w:iCs/>
-              </w:rPr>
-              <w:t>num_year</w:t>
-            </w:r>
-            <w:proofErr w:type="spellEnd"/>
-            <w:r>
-              <w:rPr>
-                <w:i/>
-                <w:iCs/>
-              </w:rPr>
-              <w:t xml:space="preserve"> = </w:t>
-            </w:r>
-            <w:proofErr w:type="gramStart"/>
-            <w:r>
-              <w:rPr>
-                <w:i/>
-                <w:iCs/>
-              </w:rPr>
-              <w:t>int(</w:t>
-            </w:r>
-            <w:proofErr w:type="gramEnd"/>
-            <w:r>
-              <w:rPr>
-                <w:i/>
-                <w:iCs/>
-              </w:rPr>
-              <w:t>input("Please enter the number of years: "))</w:t>
-            </w:r>
-          </w:p>
-          <w:p>
-            <w:pPr>
-              <w:rPr>
-                <w:i/>
-                <w:iCs/>
-              </w:rPr>
-            </w:pPr>
-            <w:r>
-              <w:rPr>
-                <w:i/>
-                <w:iCs/>
-              </w:rPr>
-              <w:t xml:space="preserve">    </w:t>
-            </w:r>
-            <w:proofErr w:type="spellStart"/>
-            <w:r>
-              <w:rPr>
-                <w:i/>
-                <w:iCs/>
-              </w:rPr>
-              <w:t>rainfall_calc</w:t>
-            </w:r>
-            <w:proofErr w:type="spellEnd"/>
-            <w:r>
-              <w:rPr>
-                <w:i/>
-                <w:iCs/>
-              </w:rPr>
-              <w:t xml:space="preserve"> = Rainfall(</w:t>
-            </w:r>
-            <w:proofErr w:type="spellStart"/>
-            <w:r>
-              <w:rPr>
-                <w:i/>
-                <w:iCs/>
-              </w:rPr>
-              <w:t>num_years</w:t>
-            </w:r>
-            <w:proofErr w:type="spellEnd"/>
-            <w:r>
-              <w:rPr>
-                <w:i/>
-                <w:iCs/>
-              </w:rPr>
-              <w:t>=(</w:t>
-            </w:r>
-            <w:proofErr w:type="spellStart"/>
-            <w:r>
-              <w:rPr>
-                <w:i/>
-                <w:iCs/>
-              </w:rPr>
-              <w:t>num_year</w:t>
-            </w:r>
-            <w:proofErr w:type="spellEnd"/>
-            <w:r>
-              <w:rPr>
-                <w:i/>
-                <w:iCs/>
-              </w:rPr>
-              <w:t>))</w:t>
-            </w:r>
-          </w:p>
-          <w:p>
-            <w:pPr>
-              <w:rPr>
-                <w:i/>
-                <w:iCs/>
-              </w:rPr>
-            </w:pPr>
-            <w:r>
-              <w:rPr>
-                <w:i/>
-                <w:iCs/>
-              </w:rPr>
-              <w:t xml:space="preserve">    </w:t>
-            </w:r>
-          </w:p>
-          <w:p>
-            <w:pPr>
-              <w:rPr>
-                <w:i/>
-                <w:iCs/>
-              </w:rPr>
-            </w:pPr>
-            <w:r>
-              <w:rPr>
-                <w:i/>
-                <w:iCs/>
-              </w:rPr>
-              <w:t xml:space="preserve">    </w:t>
-            </w:r>
-            <w:proofErr w:type="spellStart"/>
-            <w:r>
-              <w:rPr>
-                <w:i/>
-                <w:iCs/>
-              </w:rPr>
-              <w:t>monthly_data</w:t>
-            </w:r>
-            <w:proofErr w:type="spellEnd"/>
-            <w:r>
-              <w:rPr>
-                <w:i/>
-                <w:iCs/>
-              </w:rPr>
-              <w:t xml:space="preserve"> = </w:t>
-            </w:r>
-            <w:proofErr w:type="spellStart"/>
-            <w:r>
-              <w:rPr>
-                <w:i/>
-                <w:iCs/>
-              </w:rPr>
-              <w:t>rainfall_</w:t>
-            </w:r>
-            <w:proofErr w:type="gramStart"/>
-            <w:r>
-              <w:rPr>
-                <w:i/>
-                <w:iCs/>
-              </w:rPr>
-              <w:t>calc.load</w:t>
-            </w:r>
-            <w:proofErr w:type="gramEnd"/>
-            <w:r>
-              <w:rPr>
-                <w:i/>
-                <w:iCs/>
-              </w:rPr>
-              <w:t>_rainfall_data</w:t>
-            </w:r>
-            <w:proofErr w:type="spellEnd"/>
-            <w:r>
-              <w:rPr>
-                <w:i/>
-                <w:iCs/>
-              </w:rPr>
-              <w:t>()</w:t>
-            </w:r>
-          </w:p>
-          <w:p>
-            <w:pPr>
-              <w:rPr>
-                <w:i/>
-                <w:iCs/>
-              </w:rPr>
-            </w:pPr>
-            <w:r>
-              <w:rPr>
-                <w:i/>
-                <w:iCs/>
-              </w:rPr>
-              <w:t xml:space="preserve">    </w:t>
-            </w:r>
-            <w:proofErr w:type="spellStart"/>
-            <w:r>
-              <w:rPr>
-                <w:i/>
-                <w:iCs/>
-              </w:rPr>
-              <w:t>rainfall_calc.cal_avg_ranfall</w:t>
-            </w:r>
-            <w:proofErr w:type="spellEnd"/>
-            <w:r>
-              <w:rPr>
-                <w:i/>
-                <w:iCs/>
-              </w:rPr>
-              <w:t>(</w:t>
-            </w:r>
-            <w:proofErr w:type="spellStart"/>
-            <w:r>
-              <w:rPr>
-                <w:i/>
-                <w:iCs/>
-              </w:rPr>
-              <w:t>monthly_data</w:t>
-            </w:r>
-            <w:proofErr w:type="spellEnd"/>
-            <w:r>
-              <w:rPr>
-                <w:i/>
-                <w:iCs/>
-              </w:rPr>
-              <w:t>)</w:t>
+              <w:t>    monthly_data = rainfall_calc.load_rainfall_data()</w:t>
+            </w:r>
+          </w:p>
+          <w:p>
+            <w:pPr>
+              <w:rPr>
+                <w:i/>
+                <w:iCs/>
+              </w:rPr>
+            </w:pPr>
+            <w:r>
+              <w:rPr>
+                <w:i/>
+                <w:iCs/>
+              </w:rPr>
+              <w:t>    rainfall_calc.cal_avg_ranfall(monthly_data)</w:t>
             </w:r>
           </w:p>
           <w:p>
@@ -2197,6 +1266,7 @@
         <w:rPr>
           <w:b/>
           <w:bCs/>
+          <w:noProof/>
           <w:sz w:val="40"/>
           <w:szCs w:val="40"/>
         </w:rPr>
@@ -2216,7 +1286,7 @@
                     <pic:cNvPicPr/>
                   </pic:nvPicPr>
                   <pic:blipFill>
-                    <a:blip r:embed="rId4"/>
+                    <a:blip r:embed="rId5"/>
                     <a:stretch>
                       <a:fillRect/>
                     </a:stretch>
@@ -2482,15 +1552,22 @@
           </w:p>
           <w:p>
             <w:r>
+              <w:t>    award_points = {0: 0, 2: 5, 4: 15, 6: 30, 8: 60}</w:t>
+            </w:r>
+          </w:p>
+          <w:p>
+            <w:r>
               <w:t xml:space="preserve">    </w:t>
             </w:r>
-            <w:proofErr w:type="spellStart"/>
-            <w:r>
-              <w:t>award_points</w:t>
-            </w:r>
-            <w:proofErr w:type="spellEnd"/>
-            <w:r>
-              <w:t xml:space="preserve"> = {0: 0, 2: 5, 4: 15, 6: 30, 8: 60}</w:t>
+          </w:p>
+          <w:p>
+            <w:r>
+              <w:t>    def __init__(self):</w:t>
+            </w:r>
+          </w:p>
+          <w:p>
+            <w:r>
+              <w:t>        pass</w:t>
             </w:r>
           </w:p>
           <w:p>
@@ -2500,20 +1577,73 @@
           </w:p>
           <w:p>
             <w:r>
-              <w:t>    def __</w:t>
-            </w:r>
-            <w:proofErr w:type="spellStart"/>
-            <w:r>
-              <w:t>init</w:t>
-            </w:r>
-            <w:proofErr w:type="spellEnd"/>
-            <w:r>
-              <w:t>__(self):</w:t>
-            </w:r>
-          </w:p>
-          <w:p>
-            <w:r>
-              <w:t>        pass</w:t>
+              <w:t>    def points_awarded(self, numbooks: int):</w:t>
+            </w:r>
+          </w:p>
+          <w:p>
+            <w:r>
+              <w:t>        sorted_award_points = dict(sorted(self.award_points.items()))</w:t>
+            </w:r>
+          </w:p>
+          <w:p>
+            <w:r>
+              <w:t xml:space="preserve">        </w:t>
+            </w:r>
+          </w:p>
+          <w:p>
+            <w:r>
+              <w:t>        awarded_pints = 0</w:t>
+            </w:r>
+          </w:p>
+          <w:p>
+            <w:r>
+              <w:t>        for key in sorted_award_points.keys():</w:t>
+            </w:r>
+          </w:p>
+          <w:p>
+            <w:r>
+              <w:t>            if key &lt;= numbooks:</w:t>
+            </w:r>
+          </w:p>
+          <w:p>
+            <w:r>
+              <w:t>                awarded_pints = sorted_award_points[key]</w:t>
+            </w:r>
+          </w:p>
+          <w:p>
+            <w:r>
+              <w:t>            else:</w:t>
+            </w:r>
+          </w:p>
+          <w:p>
+            <w:r>
+              <w:t>                break</w:t>
+            </w:r>
+          </w:p>
+          <w:p>
+            <w:r>
+              <w:t xml:space="preserve">        </w:t>
+            </w:r>
+          </w:p>
+          <w:p>
+            <w:r>
+              <w:t>        print(f"Number of points awarded: {awarded_pints}")</w:t>
+            </w:r>
+          </w:p>
+          <w:p/>
+          <w:p>
+            <w:r>
+              <w:t>if __name__ == "__main__":</w:t>
+            </w:r>
+          </w:p>
+          <w:p>
+            <w:r>
+              <w:t>    bookstore = Bookstore()</w:t>
+            </w:r>
+          </w:p>
+          <w:p>
+            <w:r>
+              <w:t>    num_books = int(input("Please Enter the Number of books student purchased: "))</w:t>
             </w:r>
           </w:p>
           <w:p>
@@ -2523,255 +1653,7 @@
           </w:p>
           <w:p>
             <w:r>
-              <w:t xml:space="preserve">    def </w:t>
-            </w:r>
-            <w:proofErr w:type="spellStart"/>
-            <w:r>
-              <w:t>points_</w:t>
-            </w:r>
-            <w:proofErr w:type="gramStart"/>
-            <w:r>
-              <w:t>awarded</w:t>
-            </w:r>
-            <w:proofErr w:type="spellEnd"/>
-            <w:r>
-              <w:t>(</w:t>
-            </w:r>
-            <w:proofErr w:type="gramEnd"/>
-            <w:r>
-              <w:t xml:space="preserve">self, </w:t>
-            </w:r>
-            <w:proofErr w:type="spellStart"/>
-            <w:r>
-              <w:t>numbooks</w:t>
-            </w:r>
-            <w:proofErr w:type="spellEnd"/>
-            <w:r>
-              <w:t>: int):</w:t>
-            </w:r>
-          </w:p>
-          <w:p>
-            <w:r>
-              <w:t xml:space="preserve">        </w:t>
-            </w:r>
-            <w:proofErr w:type="spellStart"/>
-            <w:r>
-              <w:t>sorted_award_points</w:t>
-            </w:r>
-            <w:proofErr w:type="spellEnd"/>
-            <w:r>
-              <w:t xml:space="preserve"> = </w:t>
-            </w:r>
-            <w:proofErr w:type="spellStart"/>
-            <w:r>
-              <w:t>dict</w:t>
-            </w:r>
-            <w:proofErr w:type="spellEnd"/>
-            <w:r>
-              <w:t>(sorted(</w:t>
-            </w:r>
-            <w:proofErr w:type="spellStart"/>
-            <w:proofErr w:type="gramStart"/>
-            <w:r>
-              <w:t>self.award</w:t>
-            </w:r>
-            <w:proofErr w:type="gramEnd"/>
-            <w:r>
-              <w:t>_points.items</w:t>
-            </w:r>
-            <w:proofErr w:type="spellEnd"/>
-            <w:r>
-              <w:t>()))</w:t>
-            </w:r>
-          </w:p>
-          <w:p>
-            <w:r>
-              <w:t xml:space="preserve">        </w:t>
-            </w:r>
-          </w:p>
-          <w:p>
-            <w:r>
-              <w:t xml:space="preserve">        </w:t>
-            </w:r>
-            <w:proofErr w:type="spellStart"/>
-            <w:r>
-              <w:t>awarded_pints</w:t>
-            </w:r>
-            <w:proofErr w:type="spellEnd"/>
-            <w:r>
-              <w:t xml:space="preserve"> = 0</w:t>
-            </w:r>
-          </w:p>
-          <w:p>
-            <w:r>
-              <w:t xml:space="preserve">        for key in </w:t>
-            </w:r>
-            <w:proofErr w:type="spellStart"/>
-            <w:r>
-              <w:t>sorted_award_</w:t>
-            </w:r>
-            <w:proofErr w:type="gramStart"/>
-            <w:r>
-              <w:t>points.keys</w:t>
-            </w:r>
-            <w:proofErr w:type="spellEnd"/>
-            <w:proofErr w:type="gramEnd"/>
-            <w:r>
-              <w:t>():</w:t>
-            </w:r>
-          </w:p>
-          <w:p>
-            <w:r>
-              <w:t xml:space="preserve">            if key &lt;= </w:t>
-            </w:r>
-            <w:proofErr w:type="spellStart"/>
-            <w:r>
-              <w:t>numbooks</w:t>
-            </w:r>
-            <w:proofErr w:type="spellEnd"/>
-            <w:r>
-              <w:t>:</w:t>
-            </w:r>
-          </w:p>
-          <w:p>
-            <w:r>
-              <w:t xml:space="preserve">                </w:t>
-            </w:r>
-            <w:proofErr w:type="spellStart"/>
-            <w:r>
-              <w:t>awarded_pints</w:t>
-            </w:r>
-            <w:proofErr w:type="spellEnd"/>
-            <w:r>
-              <w:t xml:space="preserve"> = </w:t>
-            </w:r>
-            <w:proofErr w:type="spellStart"/>
-            <w:r>
-              <w:t>sorted_award_points</w:t>
-            </w:r>
-            <w:proofErr w:type="spellEnd"/>
-            <w:r>
-              <w:t>[key]</w:t>
-            </w:r>
-          </w:p>
-          <w:p>
-            <w:r>
-              <w:t>            else:</w:t>
-            </w:r>
-          </w:p>
-          <w:p>
-            <w:r>
-              <w:t xml:space="preserve">                </w:t>
-            </w:r>
-            <w:proofErr w:type="gramStart"/>
-            <w:r>
-              <w:t>print(</w:t>
-            </w:r>
-            <w:proofErr w:type="spellStart"/>
-            <w:proofErr w:type="gramEnd"/>
-            <w:r>
-              <w:t>f"Number</w:t>
-            </w:r>
-            <w:proofErr w:type="spellEnd"/>
-            <w:r>
-              <w:t xml:space="preserve"> of points awarded: {</w:t>
-            </w:r>
-            <w:proofErr w:type="spellStart"/>
-            <w:r>
-              <w:t>awarded_pints</w:t>
-            </w:r>
-            <w:proofErr w:type="spellEnd"/>
-            <w:r>
-              <w:t>}")</w:t>
-            </w:r>
-          </w:p>
-          <w:p>
-            <w:r>
-              <w:t>                return</w:t>
-            </w:r>
-          </w:p>
-          <w:p>
-            <w:r>
-              <w:t xml:space="preserve">        </w:t>
-            </w:r>
-          </w:p>
-          <w:p/>
-          <w:p>
-            <w:r>
-              <w:t>if __name__ == "__main__":</w:t>
-            </w:r>
-          </w:p>
-          <w:p>
-            <w:r>
-              <w:t xml:space="preserve">    bookstore = </w:t>
-            </w:r>
-            <w:proofErr w:type="gramStart"/>
-            <w:r>
-              <w:t>Bookstore(</w:t>
-            </w:r>
-            <w:proofErr w:type="gramEnd"/>
-            <w:r>
-              <w:t>)</w:t>
-            </w:r>
-          </w:p>
-          <w:p>
-            <w:r>
-              <w:t xml:space="preserve">    </w:t>
-            </w:r>
-            <w:proofErr w:type="spellStart"/>
-            <w:r>
-              <w:t>num_books</w:t>
-            </w:r>
-            <w:proofErr w:type="spellEnd"/>
-            <w:r>
-              <w:t xml:space="preserve"> = </w:t>
-            </w:r>
-            <w:proofErr w:type="gramStart"/>
-            <w:r>
-              <w:t>int(</w:t>
-            </w:r>
-            <w:proofErr w:type="gramEnd"/>
-            <w:r>
-              <w:t>input("Please Enter the Number of books student purchased: "))</w:t>
-            </w:r>
-          </w:p>
-          <w:p>
-            <w:r>
-              <w:t xml:space="preserve">    </w:t>
-            </w:r>
-          </w:p>
-          <w:p>
-            <w:r>
-              <w:t xml:space="preserve">    </w:t>
-            </w:r>
-            <w:proofErr w:type="spellStart"/>
-            <w:proofErr w:type="gramStart"/>
-            <w:r>
-              <w:t>bookstore.points</w:t>
-            </w:r>
-            <w:proofErr w:type="gramEnd"/>
-            <w:r>
-              <w:t>_awarded</w:t>
-            </w:r>
-            <w:proofErr w:type="spellEnd"/>
-            <w:r>
-              <w:t>(</w:t>
-            </w:r>
-            <w:proofErr w:type="spellStart"/>
-            <w:r>
-              <w:t>numbooks</w:t>
-            </w:r>
-            <w:proofErr w:type="spellEnd"/>
-            <w:r>
-              <w:t>=</w:t>
-            </w:r>
-            <w:proofErr w:type="spellStart"/>
-            <w:r>
-              <w:t>num_books</w:t>
-            </w:r>
-            <w:proofErr w:type="spellEnd"/>
-            <w:r>
-              <w:t>)</w:t>
+              <w:t>    bookstore.points_awarded(numbooks=num_books)</w:t>
             </w:r>
           </w:p>
           <w:p>
@@ -2848,11 +1730,12 @@
           <w:sz w:val="40"/>
           <w:szCs w:val="40"/>
         </w:rPr>
+        <w:lastRenderedPageBreak/>
         <w:drawing>
-          <wp:inline distT="0" distB="0" distL="0" distR="0" wp14:anchorId="435C9FD7" wp14:editId="366B5A64">
-            <wp:extent cx="5943600" cy="3197225"/>
-            <wp:effectExtent l="0" t="0" r="0" b="3175"/>
-            <wp:docPr id="2089117758" name="Picture 1" descr="A screenshot of a computer program&#10;&#10;AI-generated content may be incorrect."/>
+          <wp:inline distT="0" distB="0" distL="0" distR="0" wp14:anchorId="0B1C832E" wp14:editId="430FC72A">
+            <wp:extent cx="5943600" cy="7124700"/>
+            <wp:effectExtent l="0" t="0" r="0" b="0"/>
+            <wp:docPr id="2046021705" name="Picture 1" descr="A screenshot of a computer program&#10;&#10;AI-generated content may be incorrect."/>
             <wp:cNvGraphicFramePr>
               <a:graphicFrameLocks xmlns:a="http://schemas.openxmlformats.org/drawingml/2006/main" noChangeAspect="1"/>
             </wp:cNvGraphicFramePr>
@@ -2860,11 +1743,11 @@
               <a:graphicData uri="http://schemas.openxmlformats.org/drawingml/2006/picture">
                 <pic:pic xmlns:pic="http://schemas.openxmlformats.org/drawingml/2006/picture">
                   <pic:nvPicPr>
-                    <pic:cNvPr id="2089117758" name="Picture 1" descr="A screenshot of a computer program&#10;&#10;AI-generated content may be incorrect."/>
+                    <pic:cNvPr id="2046021705" name="Picture 1" descr="A screenshot of a computer program&#10;&#10;AI-generated content may be incorrect."/>
                     <pic:cNvPicPr/>
                   </pic:nvPicPr>
                   <pic:blipFill>
-                    <a:blip r:embed="rId5"/>
+                    <a:blip r:embed="rId6"/>
                     <a:stretch>
                       <a:fillRect/>
                     </a:stretch>
@@ -2872,7 +1755,7 @@
                   <pic:spPr>
                     <a:xfrm>
                       <a:off x="0" y="0"/>
-                      <a:ext cx="5943600" cy="3197225"/>
+                      <a:ext cx="5943600" cy="7124700"/>
                     </a:xfrm>
                     <a:prstGeom prst="rect">
                       <a:avLst/>

</xml_diff>

<commit_message>
module 6 Protfolio milestone code added
</commit_message>
<xml_diff>
--- a/CSC500/module5/Module5_Critical_Thinking.docx
+++ b/CSC500/module5/Module5_Critical_Thinking.docx
@@ -106,9 +106,16 @@
                   <w:rStyle w:val="Hyperlink"/>
                   <w:noProof/>
                 </w:rPr>
-                <w:t>https://github.com/sankar228/csu-ms-aiml/tree/62bcc8c87ea9598583037a5efe5aac20fbf746e4/CSC500/module5</w:t>
+                <w:t>https://github.com/sankar228/csu-ms-aiml/tree/a6e6cd0be5f189cd53c8c03879e2f970da398520/CSC500/module5</w:t>
               </w:r>
             </w:hyperlink>
+          </w:p>
+          <w:p>
+            <w:pPr>
+              <w:rPr>
+                <w:noProof/>
+              </w:rPr>
+            </w:pPr>
           </w:p>
           <w:p>
             <w:pPr>
@@ -288,30 +295,62 @@
                 <w:iCs/>
               </w:rPr>
               <w:lastRenderedPageBreak/>
-              <w:t>from enum import Enum</w:t>
-            </w:r>
-          </w:p>
-          <w:p>
-            <w:pPr>
-              <w:rPr>
-                <w:i/>
-                <w:iCs/>
-              </w:rPr>
-            </w:pPr>
-          </w:p>
-          <w:p>
-            <w:pPr>
-              <w:rPr>
-                <w:i/>
-                <w:iCs/>
-              </w:rPr>
-            </w:pPr>
-            <w:r>
-              <w:rPr>
-                <w:i/>
-                <w:iCs/>
-              </w:rPr>
-              <w:t>class Months(Enum):</w:t>
+              <w:t xml:space="preserve">from </w:t>
+            </w:r>
+            <w:proofErr w:type="spellStart"/>
+            <w:r>
+              <w:rPr>
+                <w:i/>
+                <w:iCs/>
+              </w:rPr>
+              <w:t>enum</w:t>
+            </w:r>
+            <w:proofErr w:type="spellEnd"/>
+            <w:r>
+              <w:rPr>
+                <w:i/>
+                <w:iCs/>
+              </w:rPr>
+              <w:t xml:space="preserve"> import Enum</w:t>
+            </w:r>
+          </w:p>
+          <w:p>
+            <w:pPr>
+              <w:rPr>
+                <w:i/>
+                <w:iCs/>
+              </w:rPr>
+            </w:pPr>
+          </w:p>
+          <w:p>
+            <w:pPr>
+              <w:rPr>
+                <w:i/>
+                <w:iCs/>
+              </w:rPr>
+            </w:pPr>
+            <w:r>
+              <w:rPr>
+                <w:i/>
+                <w:iCs/>
+              </w:rPr>
+              <w:t xml:space="preserve">class </w:t>
+            </w:r>
+            <w:proofErr w:type="gramStart"/>
+            <w:r>
+              <w:rPr>
+                <w:i/>
+                <w:iCs/>
+              </w:rPr>
+              <w:t>Months(</w:t>
+            </w:r>
+            <w:proofErr w:type="gramEnd"/>
+            <w:r>
+              <w:rPr>
+                <w:i/>
+                <w:iCs/>
+              </w:rPr>
+              <w:t>Enum):</w:t>
             </w:r>
           </w:p>
           <w:p>
@@ -536,52 +575,23 @@
                 <w:i/>
                 <w:iCs/>
               </w:rPr>
-              <w:t>    num_years: int</w:t>
-            </w:r>
-          </w:p>
-          <w:p>
-            <w:pPr>
-              <w:rPr>
-                <w:i/>
-                <w:iCs/>
-              </w:rPr>
-            </w:pPr>
-            <w:r>
-              <w:rPr>
-                <w:i/>
-                <w:iCs/>
-              </w:rPr>
               <w:t xml:space="preserve">    </w:t>
             </w:r>
-          </w:p>
-          <w:p>
-            <w:pPr>
-              <w:rPr>
-                <w:i/>
-                <w:iCs/>
-              </w:rPr>
-            </w:pPr>
-            <w:r>
-              <w:rPr>
-                <w:i/>
-                <w:iCs/>
-              </w:rPr>
-              <w:t>    def __init__(self, num_years: int):</w:t>
-            </w:r>
-          </w:p>
-          <w:p>
-            <w:pPr>
-              <w:rPr>
-                <w:i/>
-                <w:iCs/>
-              </w:rPr>
-            </w:pPr>
-            <w:r>
-              <w:rPr>
-                <w:i/>
-                <w:iCs/>
-              </w:rPr>
-              <w:t>        self.num_years = num_years</w:t>
+            <w:proofErr w:type="spellStart"/>
+            <w:r>
+              <w:rPr>
+                <w:i/>
+                <w:iCs/>
+              </w:rPr>
+              <w:t>num_years</w:t>
+            </w:r>
+            <w:proofErr w:type="spellEnd"/>
+            <w:r>
+              <w:rPr>
+                <w:i/>
+                <w:iCs/>
+              </w:rPr>
+              <w:t>: int</w:t>
             </w:r>
           </w:p>
           <w:p>
@@ -611,22 +621,55 @@
                 <w:i/>
                 <w:iCs/>
               </w:rPr>
-              <w:t>    def cal_avg_ranfall(self, monthly_data: dict):</w:t>
-            </w:r>
-          </w:p>
-          <w:p>
-            <w:pPr>
-              <w:rPr>
-                <w:i/>
-                <w:iCs/>
-              </w:rPr>
-            </w:pPr>
-            <w:r>
-              <w:rPr>
-                <w:i/>
-                <w:iCs/>
-              </w:rPr>
-              <w:t>        total_months = self.num_years * len(Months)</w:t>
+              <w:t>    def __</w:t>
+            </w:r>
+            <w:proofErr w:type="spellStart"/>
+            <w:r>
+              <w:rPr>
+                <w:i/>
+                <w:iCs/>
+              </w:rPr>
+              <w:t>init</w:t>
+            </w:r>
+            <w:proofErr w:type="spellEnd"/>
+            <w:r>
+              <w:rPr>
+                <w:i/>
+                <w:iCs/>
+              </w:rPr>
+              <w:t>_</w:t>
+            </w:r>
+            <w:proofErr w:type="gramStart"/>
+            <w:r>
+              <w:rPr>
+                <w:i/>
+                <w:iCs/>
+              </w:rPr>
+              <w:t>_(</w:t>
+            </w:r>
+            <w:proofErr w:type="gramEnd"/>
+            <w:r>
+              <w:rPr>
+                <w:i/>
+                <w:iCs/>
+              </w:rPr>
+              <w:t xml:space="preserve">self, </w:t>
+            </w:r>
+            <w:proofErr w:type="spellStart"/>
+            <w:r>
+              <w:rPr>
+                <w:i/>
+                <w:iCs/>
+              </w:rPr>
+              <w:t>num_years</w:t>
+            </w:r>
+            <w:proofErr w:type="spellEnd"/>
+            <w:r>
+              <w:rPr>
+                <w:i/>
+                <w:iCs/>
+              </w:rPr>
+              <w:t>: int):</w:t>
             </w:r>
           </w:p>
           <w:p>
@@ -643,50 +686,124 @@
               </w:rPr>
               <w:t xml:space="preserve">        </w:t>
             </w:r>
-          </w:p>
-          <w:p>
-            <w:pPr>
-              <w:rPr>
-                <w:i/>
-                <w:iCs/>
-              </w:rPr>
-            </w:pPr>
-            <w:r>
-              <w:rPr>
-                <w:i/>
-                <w:iCs/>
-              </w:rPr>
-              <w:t>        total_rain_fall = 0</w:t>
-            </w:r>
-          </w:p>
-          <w:p>
-            <w:pPr>
-              <w:rPr>
-                <w:i/>
-                <w:iCs/>
-              </w:rPr>
-            </w:pPr>
-            <w:r>
-              <w:rPr>
-                <w:i/>
-                <w:iCs/>
-              </w:rPr>
-              <w:t>        for year, monthly_data in monthly_data.items():</w:t>
-            </w:r>
-          </w:p>
-          <w:p>
-            <w:pPr>
-              <w:rPr>
-                <w:i/>
-                <w:iCs/>
-              </w:rPr>
-            </w:pPr>
-            <w:r>
-              <w:rPr>
-                <w:i/>
-                <w:iCs/>
-              </w:rPr>
-              <w:t>            total_rain_fall += sum(monthly_data.values())</w:t>
+            <w:proofErr w:type="spellStart"/>
+            <w:r>
+              <w:rPr>
+                <w:i/>
+                <w:iCs/>
+              </w:rPr>
+              <w:t>self.num_years</w:t>
+            </w:r>
+            <w:proofErr w:type="spellEnd"/>
+            <w:r>
+              <w:rPr>
+                <w:i/>
+                <w:iCs/>
+              </w:rPr>
+              <w:t xml:space="preserve"> = </w:t>
+            </w:r>
+            <w:proofErr w:type="spellStart"/>
+            <w:r>
+              <w:rPr>
+                <w:i/>
+                <w:iCs/>
+              </w:rPr>
+              <w:t>num_years</w:t>
+            </w:r>
+            <w:proofErr w:type="spellEnd"/>
+          </w:p>
+          <w:p>
+            <w:pPr>
+              <w:rPr>
+                <w:i/>
+                <w:iCs/>
+              </w:rPr>
+            </w:pPr>
+            <w:r>
+              <w:rPr>
+                <w:i/>
+                <w:iCs/>
+              </w:rPr>
+              <w:t xml:space="preserve">    </w:t>
+            </w:r>
+          </w:p>
+          <w:p>
+            <w:pPr>
+              <w:rPr>
+                <w:i/>
+                <w:iCs/>
+              </w:rPr>
+            </w:pPr>
+            <w:r>
+              <w:rPr>
+                <w:i/>
+                <w:iCs/>
+              </w:rPr>
+              <w:t xml:space="preserve">    def </w:t>
+            </w:r>
+            <w:proofErr w:type="spellStart"/>
+            <w:r>
+              <w:rPr>
+                <w:i/>
+                <w:iCs/>
+              </w:rPr>
+              <w:t>cal_avg_</w:t>
+            </w:r>
+            <w:proofErr w:type="gramStart"/>
+            <w:r>
+              <w:rPr>
+                <w:i/>
+                <w:iCs/>
+              </w:rPr>
+              <w:t>ranfall</w:t>
+            </w:r>
+            <w:proofErr w:type="spellEnd"/>
+            <w:r>
+              <w:rPr>
+                <w:i/>
+                <w:iCs/>
+              </w:rPr>
+              <w:t>(</w:t>
+            </w:r>
+            <w:proofErr w:type="gramEnd"/>
+            <w:r>
+              <w:rPr>
+                <w:i/>
+                <w:iCs/>
+              </w:rPr>
+              <w:t xml:space="preserve">self, </w:t>
+            </w:r>
+            <w:proofErr w:type="spellStart"/>
+            <w:r>
+              <w:rPr>
+                <w:i/>
+                <w:iCs/>
+              </w:rPr>
+              <w:t>monthly_data</w:t>
+            </w:r>
+            <w:proofErr w:type="spellEnd"/>
+            <w:r>
+              <w:rPr>
+                <w:i/>
+                <w:iCs/>
+              </w:rPr>
+              <w:t xml:space="preserve">: </w:t>
+            </w:r>
+            <w:proofErr w:type="spellStart"/>
+            <w:r>
+              <w:rPr>
+                <w:i/>
+                <w:iCs/>
+              </w:rPr>
+              <w:t>dict</w:t>
+            </w:r>
+            <w:proofErr w:type="spellEnd"/>
+            <w:r>
+              <w:rPr>
+                <w:i/>
+                <w:iCs/>
+              </w:rPr>
+              <w:t>):</w:t>
             </w:r>
           </w:p>
           <w:p>
@@ -703,65 +820,475 @@
               </w:rPr>
               <w:t xml:space="preserve">        </w:t>
             </w:r>
-          </w:p>
-          <w:p>
-            <w:pPr>
-              <w:rPr>
-                <w:i/>
-                <w:iCs/>
-              </w:rPr>
-            </w:pPr>
-            <w:r>
-              <w:rPr>
-                <w:i/>
-                <w:iCs/>
-              </w:rPr>
-              <w:t>        avg_rain_fall = round(total_rain_fall / total_months , 2)</w:t>
-            </w:r>
-          </w:p>
-          <w:p>
-            <w:pPr>
-              <w:rPr>
-                <w:i/>
-                <w:iCs/>
-              </w:rPr>
-            </w:pPr>
-            <w:r>
-              <w:rPr>
-                <w:i/>
-                <w:iCs/>
-              </w:rPr>
-              <w:t>        print(f"Total number of months: {total_months}")</w:t>
-            </w:r>
-          </w:p>
-          <w:p>
-            <w:pPr>
-              <w:rPr>
-                <w:i/>
-                <w:iCs/>
-              </w:rPr>
-            </w:pPr>
-            <w:r>
-              <w:rPr>
-                <w:i/>
-                <w:iCs/>
-              </w:rPr>
-              <w:t>        print(f"Total inches of rain: {total_rain_fall}")</w:t>
-            </w:r>
-          </w:p>
-          <w:p>
-            <w:pPr>
-              <w:rPr>
-                <w:i/>
-                <w:iCs/>
-              </w:rPr>
-            </w:pPr>
-            <w:r>
-              <w:rPr>
-                <w:i/>
-                <w:iCs/>
-              </w:rPr>
-              <w:t>        print(f"Average rain fall per month: {avg_rain_fall}")</w:t>
+            <w:proofErr w:type="spellStart"/>
+            <w:r>
+              <w:rPr>
+                <w:i/>
+                <w:iCs/>
+              </w:rPr>
+              <w:t>total_months</w:t>
+            </w:r>
+            <w:proofErr w:type="spellEnd"/>
+            <w:r>
+              <w:rPr>
+                <w:i/>
+                <w:iCs/>
+              </w:rPr>
+              <w:t xml:space="preserve"> = </w:t>
+            </w:r>
+            <w:proofErr w:type="spellStart"/>
+            <w:r>
+              <w:rPr>
+                <w:i/>
+                <w:iCs/>
+              </w:rPr>
+              <w:t>self.num_years</w:t>
+            </w:r>
+            <w:proofErr w:type="spellEnd"/>
+            <w:r>
+              <w:rPr>
+                <w:i/>
+                <w:iCs/>
+              </w:rPr>
+              <w:t xml:space="preserve"> * </w:t>
+            </w:r>
+            <w:proofErr w:type="spellStart"/>
+            <w:proofErr w:type="gramStart"/>
+            <w:r>
+              <w:rPr>
+                <w:i/>
+                <w:iCs/>
+              </w:rPr>
+              <w:t>len</w:t>
+            </w:r>
+            <w:proofErr w:type="spellEnd"/>
+            <w:r>
+              <w:rPr>
+                <w:i/>
+                <w:iCs/>
+              </w:rPr>
+              <w:t>(</w:t>
+            </w:r>
+            <w:proofErr w:type="gramEnd"/>
+            <w:r>
+              <w:rPr>
+                <w:i/>
+                <w:iCs/>
+              </w:rPr>
+              <w:t>Months)</w:t>
+            </w:r>
+          </w:p>
+          <w:p>
+            <w:pPr>
+              <w:rPr>
+                <w:i/>
+                <w:iCs/>
+              </w:rPr>
+            </w:pPr>
+            <w:r>
+              <w:rPr>
+                <w:i/>
+                <w:iCs/>
+              </w:rPr>
+              <w:t xml:space="preserve">        </w:t>
+            </w:r>
+          </w:p>
+          <w:p>
+            <w:pPr>
+              <w:rPr>
+                <w:i/>
+                <w:iCs/>
+              </w:rPr>
+            </w:pPr>
+            <w:r>
+              <w:rPr>
+                <w:i/>
+                <w:iCs/>
+              </w:rPr>
+              <w:t xml:space="preserve">        </w:t>
+            </w:r>
+            <w:proofErr w:type="spellStart"/>
+            <w:r>
+              <w:rPr>
+                <w:i/>
+                <w:iCs/>
+              </w:rPr>
+              <w:t>total_rain_fall</w:t>
+            </w:r>
+            <w:proofErr w:type="spellEnd"/>
+            <w:r>
+              <w:rPr>
+                <w:i/>
+                <w:iCs/>
+              </w:rPr>
+              <w:t xml:space="preserve"> = 0</w:t>
+            </w:r>
+          </w:p>
+          <w:p>
+            <w:pPr>
+              <w:rPr>
+                <w:i/>
+                <w:iCs/>
+              </w:rPr>
+            </w:pPr>
+            <w:r>
+              <w:rPr>
+                <w:i/>
+                <w:iCs/>
+              </w:rPr>
+              <w:t xml:space="preserve">        for year, </w:t>
+            </w:r>
+            <w:proofErr w:type="spellStart"/>
+            <w:r>
+              <w:rPr>
+                <w:i/>
+                <w:iCs/>
+              </w:rPr>
+              <w:t>monthly_data</w:t>
+            </w:r>
+            <w:proofErr w:type="spellEnd"/>
+            <w:r>
+              <w:rPr>
+                <w:i/>
+                <w:iCs/>
+              </w:rPr>
+              <w:t xml:space="preserve"> in </w:t>
+            </w:r>
+            <w:proofErr w:type="spellStart"/>
+            <w:r>
+              <w:rPr>
+                <w:i/>
+                <w:iCs/>
+              </w:rPr>
+              <w:t>monthly_</w:t>
+            </w:r>
+            <w:proofErr w:type="gramStart"/>
+            <w:r>
+              <w:rPr>
+                <w:i/>
+                <w:iCs/>
+              </w:rPr>
+              <w:t>data.items</w:t>
+            </w:r>
+            <w:proofErr w:type="spellEnd"/>
+            <w:proofErr w:type="gramEnd"/>
+            <w:r>
+              <w:rPr>
+                <w:i/>
+                <w:iCs/>
+              </w:rPr>
+              <w:t>():</w:t>
+            </w:r>
+          </w:p>
+          <w:p>
+            <w:pPr>
+              <w:rPr>
+                <w:i/>
+                <w:iCs/>
+              </w:rPr>
+            </w:pPr>
+            <w:r>
+              <w:rPr>
+                <w:i/>
+                <w:iCs/>
+              </w:rPr>
+              <w:t xml:space="preserve">            </w:t>
+            </w:r>
+            <w:proofErr w:type="spellStart"/>
+            <w:r>
+              <w:rPr>
+                <w:i/>
+                <w:iCs/>
+              </w:rPr>
+              <w:t>total_rain_fall</w:t>
+            </w:r>
+            <w:proofErr w:type="spellEnd"/>
+            <w:r>
+              <w:rPr>
+                <w:i/>
+                <w:iCs/>
+              </w:rPr>
+              <w:t xml:space="preserve"> += sum(</w:t>
+            </w:r>
+            <w:proofErr w:type="spellStart"/>
+            <w:r>
+              <w:rPr>
+                <w:i/>
+                <w:iCs/>
+              </w:rPr>
+              <w:t>monthly_</w:t>
+            </w:r>
+            <w:proofErr w:type="gramStart"/>
+            <w:r>
+              <w:rPr>
+                <w:i/>
+                <w:iCs/>
+              </w:rPr>
+              <w:t>data.values</w:t>
+            </w:r>
+            <w:proofErr w:type="spellEnd"/>
+            <w:proofErr w:type="gramEnd"/>
+            <w:r>
+              <w:rPr>
+                <w:i/>
+                <w:iCs/>
+              </w:rPr>
+              <w:t>())</w:t>
+            </w:r>
+          </w:p>
+          <w:p>
+            <w:pPr>
+              <w:rPr>
+                <w:i/>
+                <w:iCs/>
+              </w:rPr>
+            </w:pPr>
+            <w:r>
+              <w:rPr>
+                <w:i/>
+                <w:iCs/>
+              </w:rPr>
+              <w:t xml:space="preserve">        </w:t>
+            </w:r>
+          </w:p>
+          <w:p>
+            <w:pPr>
+              <w:rPr>
+                <w:i/>
+                <w:iCs/>
+              </w:rPr>
+            </w:pPr>
+            <w:r>
+              <w:rPr>
+                <w:i/>
+                <w:iCs/>
+              </w:rPr>
+              <w:t xml:space="preserve">        </w:t>
+            </w:r>
+            <w:proofErr w:type="spellStart"/>
+            <w:r>
+              <w:rPr>
+                <w:i/>
+                <w:iCs/>
+              </w:rPr>
+              <w:t>avg_rain_fall</w:t>
+            </w:r>
+            <w:proofErr w:type="spellEnd"/>
+            <w:r>
+              <w:rPr>
+                <w:i/>
+                <w:iCs/>
+              </w:rPr>
+              <w:t xml:space="preserve"> = </w:t>
+            </w:r>
+            <w:proofErr w:type="gramStart"/>
+            <w:r>
+              <w:rPr>
+                <w:i/>
+                <w:iCs/>
+              </w:rPr>
+              <w:t>round(</w:t>
+            </w:r>
+            <w:proofErr w:type="spellStart"/>
+            <w:proofErr w:type="gramEnd"/>
+            <w:r>
+              <w:rPr>
+                <w:i/>
+                <w:iCs/>
+              </w:rPr>
+              <w:t>total_rain_fall</w:t>
+            </w:r>
+            <w:proofErr w:type="spellEnd"/>
+            <w:r>
+              <w:rPr>
+                <w:i/>
+                <w:iCs/>
+              </w:rPr>
+              <w:t xml:space="preserve"> / </w:t>
+            </w:r>
+            <w:proofErr w:type="spellStart"/>
+            <w:r>
+              <w:rPr>
+                <w:i/>
+                <w:iCs/>
+              </w:rPr>
+              <w:t>total_months</w:t>
+            </w:r>
+            <w:proofErr w:type="spellEnd"/>
+            <w:r>
+              <w:rPr>
+                <w:i/>
+                <w:iCs/>
+              </w:rPr>
+              <w:t xml:space="preserve"> , 2)</w:t>
+            </w:r>
+          </w:p>
+          <w:p>
+            <w:pPr>
+              <w:rPr>
+                <w:i/>
+                <w:iCs/>
+              </w:rPr>
+            </w:pPr>
+            <w:r>
+              <w:rPr>
+                <w:i/>
+                <w:iCs/>
+              </w:rPr>
+              <w:t xml:space="preserve">        </w:t>
+            </w:r>
+            <w:proofErr w:type="gramStart"/>
+            <w:r>
+              <w:rPr>
+                <w:i/>
+                <w:iCs/>
+              </w:rPr>
+              <w:t>print(</w:t>
+            </w:r>
+            <w:proofErr w:type="spellStart"/>
+            <w:proofErr w:type="gramEnd"/>
+            <w:r>
+              <w:rPr>
+                <w:i/>
+                <w:iCs/>
+              </w:rPr>
+              <w:t>f"Total</w:t>
+            </w:r>
+            <w:proofErr w:type="spellEnd"/>
+            <w:r>
+              <w:rPr>
+                <w:i/>
+                <w:iCs/>
+              </w:rPr>
+              <w:t xml:space="preserve"> number of months: {</w:t>
+            </w:r>
+            <w:proofErr w:type="spellStart"/>
+            <w:r>
+              <w:rPr>
+                <w:i/>
+                <w:iCs/>
+              </w:rPr>
+              <w:t>total_months</w:t>
+            </w:r>
+            <w:proofErr w:type="spellEnd"/>
+            <w:r>
+              <w:rPr>
+                <w:i/>
+                <w:iCs/>
+              </w:rPr>
+              <w:t>}")</w:t>
+            </w:r>
+          </w:p>
+          <w:p>
+            <w:pPr>
+              <w:rPr>
+                <w:i/>
+                <w:iCs/>
+              </w:rPr>
+            </w:pPr>
+            <w:r>
+              <w:rPr>
+                <w:i/>
+                <w:iCs/>
+              </w:rPr>
+              <w:t xml:space="preserve">        </w:t>
+            </w:r>
+            <w:proofErr w:type="gramStart"/>
+            <w:r>
+              <w:rPr>
+                <w:i/>
+                <w:iCs/>
+              </w:rPr>
+              <w:t>print(</w:t>
+            </w:r>
+            <w:proofErr w:type="spellStart"/>
+            <w:proofErr w:type="gramEnd"/>
+            <w:r>
+              <w:rPr>
+                <w:i/>
+                <w:iCs/>
+              </w:rPr>
+              <w:t>f"Total</w:t>
+            </w:r>
+            <w:proofErr w:type="spellEnd"/>
+            <w:r>
+              <w:rPr>
+                <w:i/>
+                <w:iCs/>
+              </w:rPr>
+              <w:t xml:space="preserve"> inches of rain: {</w:t>
+            </w:r>
+            <w:proofErr w:type="spellStart"/>
+            <w:r>
+              <w:rPr>
+                <w:i/>
+                <w:iCs/>
+              </w:rPr>
+              <w:t>total_rain_fall</w:t>
+            </w:r>
+            <w:proofErr w:type="spellEnd"/>
+            <w:r>
+              <w:rPr>
+                <w:i/>
+                <w:iCs/>
+              </w:rPr>
+              <w:t>}")</w:t>
+            </w:r>
+          </w:p>
+          <w:p>
+            <w:pPr>
+              <w:rPr>
+                <w:i/>
+                <w:iCs/>
+              </w:rPr>
+            </w:pPr>
+            <w:r>
+              <w:rPr>
+                <w:i/>
+                <w:iCs/>
+              </w:rPr>
+              <w:t xml:space="preserve">        </w:t>
+            </w:r>
+            <w:proofErr w:type="gramStart"/>
+            <w:r>
+              <w:rPr>
+                <w:i/>
+                <w:iCs/>
+              </w:rPr>
+              <w:t>print(</w:t>
+            </w:r>
+            <w:proofErr w:type="spellStart"/>
+            <w:proofErr w:type="gramEnd"/>
+            <w:r>
+              <w:rPr>
+                <w:i/>
+                <w:iCs/>
+              </w:rPr>
+              <w:t>f"Average</w:t>
+            </w:r>
+            <w:proofErr w:type="spellEnd"/>
+            <w:r>
+              <w:rPr>
+                <w:i/>
+                <w:iCs/>
+              </w:rPr>
+              <w:t xml:space="preserve"> rain fall per month: {</w:t>
+            </w:r>
+            <w:proofErr w:type="spellStart"/>
+            <w:r>
+              <w:rPr>
+                <w:i/>
+                <w:iCs/>
+              </w:rPr>
+              <w:t>avg_rain_fall</w:t>
+            </w:r>
+            <w:proofErr w:type="spellEnd"/>
+            <w:r>
+              <w:rPr>
+                <w:i/>
+                <w:iCs/>
+              </w:rPr>
+              <w:t>}")</w:t>
             </w:r>
           </w:p>
           <w:p>
@@ -806,22 +1333,39 @@
                 <w:i/>
                 <w:iCs/>
               </w:rPr>
-              <w:t>    def load_rainfall_data(self) -&gt; dict:</w:t>
-            </w:r>
-          </w:p>
-          <w:p>
-            <w:pPr>
-              <w:rPr>
-                <w:i/>
-                <w:iCs/>
-              </w:rPr>
-            </w:pPr>
-            <w:r>
-              <w:rPr>
-                <w:i/>
-                <w:iCs/>
-              </w:rPr>
-              <w:t>        user_data = {}</w:t>
+              <w:t xml:space="preserve">    def </w:t>
+            </w:r>
+            <w:proofErr w:type="spellStart"/>
+            <w:r>
+              <w:rPr>
+                <w:i/>
+                <w:iCs/>
+              </w:rPr>
+              <w:t>load_rainfall_data</w:t>
+            </w:r>
+            <w:proofErr w:type="spellEnd"/>
+            <w:r>
+              <w:rPr>
+                <w:i/>
+                <w:iCs/>
+              </w:rPr>
+              <w:t xml:space="preserve">(self) -&gt; </w:t>
+            </w:r>
+            <w:proofErr w:type="spellStart"/>
+            <w:r>
+              <w:rPr>
+                <w:i/>
+                <w:iCs/>
+              </w:rPr>
+              <w:t>dict</w:t>
+            </w:r>
+            <w:proofErr w:type="spellEnd"/>
+            <w:r>
+              <w:rPr>
+                <w:i/>
+                <w:iCs/>
+              </w:rPr>
+              <w:t>:</w:t>
             </w:r>
           </w:p>
           <w:p>
@@ -838,35 +1382,98 @@
               </w:rPr>
               <w:t xml:space="preserve">        </w:t>
             </w:r>
-          </w:p>
-          <w:p>
-            <w:pPr>
-              <w:rPr>
-                <w:i/>
-                <w:iCs/>
-              </w:rPr>
-            </w:pPr>
-            <w:r>
-              <w:rPr>
-                <w:i/>
-                <w:iCs/>
-              </w:rPr>
-              <w:t>        for year in range(1, (self.num_years+1)):</w:t>
-            </w:r>
-          </w:p>
-          <w:p>
-            <w:pPr>
-              <w:rPr>
-                <w:i/>
-                <w:iCs/>
-              </w:rPr>
-            </w:pPr>
-            <w:r>
-              <w:rPr>
-                <w:i/>
-                <w:iCs/>
-              </w:rPr>
-              <w:t>            user_data[year] = {}</w:t>
+            <w:proofErr w:type="spellStart"/>
+            <w:r>
+              <w:rPr>
+                <w:i/>
+                <w:iCs/>
+              </w:rPr>
+              <w:t>user_data</w:t>
+            </w:r>
+            <w:proofErr w:type="spellEnd"/>
+            <w:r>
+              <w:rPr>
+                <w:i/>
+                <w:iCs/>
+              </w:rPr>
+              <w:t xml:space="preserve"> = {}</w:t>
+            </w:r>
+          </w:p>
+          <w:p>
+            <w:pPr>
+              <w:rPr>
+                <w:i/>
+                <w:iCs/>
+              </w:rPr>
+            </w:pPr>
+            <w:r>
+              <w:rPr>
+                <w:i/>
+                <w:iCs/>
+              </w:rPr>
+              <w:t xml:space="preserve">        </w:t>
+            </w:r>
+          </w:p>
+          <w:p>
+            <w:pPr>
+              <w:rPr>
+                <w:i/>
+                <w:iCs/>
+              </w:rPr>
+            </w:pPr>
+            <w:r>
+              <w:rPr>
+                <w:i/>
+                <w:iCs/>
+              </w:rPr>
+              <w:t xml:space="preserve">        for year in </w:t>
+            </w:r>
+            <w:proofErr w:type="gramStart"/>
+            <w:r>
+              <w:rPr>
+                <w:i/>
+                <w:iCs/>
+              </w:rPr>
+              <w:t>range(</w:t>
+            </w:r>
+            <w:proofErr w:type="gramEnd"/>
+            <w:r>
+              <w:rPr>
+                <w:i/>
+                <w:iCs/>
+              </w:rPr>
+              <w:t>1, (self.num_years+1)):</w:t>
+            </w:r>
+          </w:p>
+          <w:p>
+            <w:pPr>
+              <w:rPr>
+                <w:i/>
+                <w:iCs/>
+              </w:rPr>
+            </w:pPr>
+            <w:r>
+              <w:rPr>
+                <w:i/>
+                <w:iCs/>
+              </w:rPr>
+              <w:t xml:space="preserve">            </w:t>
+            </w:r>
+            <w:proofErr w:type="spellStart"/>
+            <w:r>
+              <w:rPr>
+                <w:i/>
+                <w:iCs/>
+              </w:rPr>
+              <w:t>user_data</w:t>
+            </w:r>
+            <w:proofErr w:type="spellEnd"/>
+            <w:r>
+              <w:rPr>
+                <w:i/>
+                <w:iCs/>
+              </w:rPr>
+              <w:t>[year] = {}</w:t>
             </w:r>
           </w:p>
           <w:p>
@@ -896,53 +1503,199 @@
                 <w:i/>
                 <w:iCs/>
               </w:rPr>
-              <w:t>                user_input = input(f"Enter rain fall for year: {year} {month.name} month: ")</w:t>
-            </w:r>
-          </w:p>
-          <w:p>
-            <w:pPr>
-              <w:rPr>
-                <w:i/>
-                <w:iCs/>
-              </w:rPr>
-            </w:pPr>
-            <w:r>
-              <w:rPr>
-                <w:i/>
-                <w:iCs/>
-              </w:rPr>
-              <w:t>                if (user_input != None and user_input != ''):</w:t>
-            </w:r>
-          </w:p>
-          <w:p>
-            <w:pPr>
-              <w:rPr>
-                <w:i/>
-                <w:iCs/>
-              </w:rPr>
-            </w:pPr>
-            <w:r>
-              <w:rPr>
-                <w:i/>
-                <w:iCs/>
-              </w:rPr>
-              <w:t>                    rain_fall = round(float(user_input), 2)</w:t>
-            </w:r>
-          </w:p>
-          <w:p>
-            <w:pPr>
-              <w:rPr>
-                <w:i/>
-                <w:iCs/>
-              </w:rPr>
-            </w:pPr>
-            <w:r>
-              <w:rPr>
-                <w:i/>
-                <w:iCs/>
-              </w:rPr>
-              <w:t>                    user_data[year][month.name] = rain_fall</w:t>
-            </w:r>
+              <w:t xml:space="preserve">                </w:t>
+            </w:r>
+            <w:proofErr w:type="spellStart"/>
+            <w:r>
+              <w:rPr>
+                <w:i/>
+                <w:iCs/>
+              </w:rPr>
+              <w:t>user_input</w:t>
+            </w:r>
+            <w:proofErr w:type="spellEnd"/>
+            <w:r>
+              <w:rPr>
+                <w:i/>
+                <w:iCs/>
+              </w:rPr>
+              <w:t xml:space="preserve"> = </w:t>
+            </w:r>
+            <w:proofErr w:type="gramStart"/>
+            <w:r>
+              <w:rPr>
+                <w:i/>
+                <w:iCs/>
+              </w:rPr>
+              <w:t>input(</w:t>
+            </w:r>
+            <w:proofErr w:type="spellStart"/>
+            <w:proofErr w:type="gramEnd"/>
+            <w:r>
+              <w:rPr>
+                <w:i/>
+                <w:iCs/>
+              </w:rPr>
+              <w:t>f"Enter</w:t>
+            </w:r>
+            <w:proofErr w:type="spellEnd"/>
+            <w:r>
+              <w:rPr>
+                <w:i/>
+                <w:iCs/>
+              </w:rPr>
+              <w:t xml:space="preserve"> rain fall for year: {year} {month.name} month: ")</w:t>
+            </w:r>
+          </w:p>
+          <w:p>
+            <w:pPr>
+              <w:rPr>
+                <w:i/>
+                <w:iCs/>
+              </w:rPr>
+            </w:pPr>
+            <w:r>
+              <w:rPr>
+                <w:i/>
+                <w:iCs/>
+              </w:rPr>
+              <w:t>                if (</w:t>
+            </w:r>
+            <w:proofErr w:type="spellStart"/>
+            <w:r>
+              <w:rPr>
+                <w:i/>
+                <w:iCs/>
+              </w:rPr>
+              <w:t>user_</w:t>
+            </w:r>
+            <w:proofErr w:type="gramStart"/>
+            <w:r>
+              <w:rPr>
+                <w:i/>
+                <w:iCs/>
+              </w:rPr>
+              <w:t>input</w:t>
+            </w:r>
+            <w:proofErr w:type="spellEnd"/>
+            <w:r>
+              <w:rPr>
+                <w:i/>
+                <w:iCs/>
+              </w:rPr>
+              <w:t xml:space="preserve"> !</w:t>
+            </w:r>
+            <w:proofErr w:type="gramEnd"/>
+            <w:r>
+              <w:rPr>
+                <w:i/>
+                <w:iCs/>
+              </w:rPr>
+              <w:t xml:space="preserve">= None and </w:t>
+            </w:r>
+            <w:proofErr w:type="spellStart"/>
+            <w:r>
+              <w:rPr>
+                <w:i/>
+                <w:iCs/>
+              </w:rPr>
+              <w:t>user_input</w:t>
+            </w:r>
+            <w:proofErr w:type="spellEnd"/>
+            <w:r>
+              <w:rPr>
+                <w:i/>
+                <w:iCs/>
+              </w:rPr>
+              <w:t xml:space="preserve"> != ''):</w:t>
+            </w:r>
+          </w:p>
+          <w:p>
+            <w:pPr>
+              <w:rPr>
+                <w:i/>
+                <w:iCs/>
+              </w:rPr>
+            </w:pPr>
+            <w:r>
+              <w:rPr>
+                <w:i/>
+                <w:iCs/>
+              </w:rPr>
+              <w:t xml:space="preserve">                    </w:t>
+            </w:r>
+            <w:proofErr w:type="spellStart"/>
+            <w:r>
+              <w:rPr>
+                <w:i/>
+                <w:iCs/>
+              </w:rPr>
+              <w:t>rain_fall</w:t>
+            </w:r>
+            <w:proofErr w:type="spellEnd"/>
+            <w:r>
+              <w:rPr>
+                <w:i/>
+                <w:iCs/>
+              </w:rPr>
+              <w:t xml:space="preserve"> = round(float(</w:t>
+            </w:r>
+            <w:proofErr w:type="spellStart"/>
+            <w:r>
+              <w:rPr>
+                <w:i/>
+                <w:iCs/>
+              </w:rPr>
+              <w:t>user_input</w:t>
+            </w:r>
+            <w:proofErr w:type="spellEnd"/>
+            <w:r>
+              <w:rPr>
+                <w:i/>
+                <w:iCs/>
+              </w:rPr>
+              <w:t>), 2)</w:t>
+            </w:r>
+          </w:p>
+          <w:p>
+            <w:pPr>
+              <w:rPr>
+                <w:i/>
+                <w:iCs/>
+              </w:rPr>
+            </w:pPr>
+            <w:r>
+              <w:rPr>
+                <w:i/>
+                <w:iCs/>
+              </w:rPr>
+              <w:t xml:space="preserve">                    </w:t>
+            </w:r>
+            <w:proofErr w:type="spellStart"/>
+            <w:r>
+              <w:rPr>
+                <w:i/>
+                <w:iCs/>
+              </w:rPr>
+              <w:t>user_data</w:t>
+            </w:r>
+            <w:proofErr w:type="spellEnd"/>
+            <w:r>
+              <w:rPr>
+                <w:i/>
+                <w:iCs/>
+              </w:rPr>
+              <w:t xml:space="preserve">[year][month.name] = </w:t>
+            </w:r>
+            <w:proofErr w:type="spellStart"/>
+            <w:r>
+              <w:rPr>
+                <w:i/>
+                <w:iCs/>
+              </w:rPr>
+              <w:t>rain_fall</w:t>
+            </w:r>
+            <w:proofErr w:type="spellEnd"/>
           </w:p>
           <w:p>
             <w:pPr>
@@ -971,7 +1724,23 @@
                 <w:i/>
                 <w:iCs/>
               </w:rPr>
-              <w:t>                    user_data[year][month.name] = 0</w:t>
+              <w:t xml:space="preserve">                    </w:t>
+            </w:r>
+            <w:proofErr w:type="spellStart"/>
+            <w:r>
+              <w:rPr>
+                <w:i/>
+                <w:iCs/>
+              </w:rPr>
+              <w:t>user_data</w:t>
+            </w:r>
+            <w:proofErr w:type="spellEnd"/>
+            <w:r>
+              <w:rPr>
+                <w:i/>
+                <w:iCs/>
+              </w:rPr>
+              <w:t>[year][month.name] = 0</w:t>
             </w:r>
           </w:p>
           <w:p>
@@ -1017,8 +1786,17 @@
                 <w:i/>
                 <w:iCs/>
               </w:rPr>
-              <w:t>        return user_data</w:t>
-            </w:r>
+              <w:t xml:space="preserve">        return </w:t>
+            </w:r>
+            <w:proofErr w:type="spellStart"/>
+            <w:r>
+              <w:rPr>
+                <w:i/>
+                <w:iCs/>
+              </w:rPr>
+              <w:t>user_data</w:t>
+            </w:r>
+            <w:proofErr w:type="spellEnd"/>
           </w:p>
           <w:p>
             <w:pPr>
@@ -1085,52 +1863,23 @@
                 <w:i/>
                 <w:iCs/>
               </w:rPr>
-              <w:t>    print("Program to calculate the average rain fall, please enter the few years of data")</w:t>
-            </w:r>
-          </w:p>
-          <w:p>
-            <w:pPr>
-              <w:rPr>
-                <w:i/>
-                <w:iCs/>
-              </w:rPr>
-            </w:pPr>
-            <w:r>
-              <w:rPr>
-                <w:i/>
-                <w:iCs/>
-              </w:rPr>
               <w:t xml:space="preserve">    </w:t>
             </w:r>
-          </w:p>
-          <w:p>
-            <w:pPr>
-              <w:rPr>
-                <w:i/>
-                <w:iCs/>
-              </w:rPr>
-            </w:pPr>
-            <w:r>
-              <w:rPr>
-                <w:i/>
-                <w:iCs/>
-              </w:rPr>
-              <w:t>    num_year = int(input("Please enter the number of years: "))</w:t>
-            </w:r>
-          </w:p>
-          <w:p>
-            <w:pPr>
-              <w:rPr>
-                <w:i/>
-                <w:iCs/>
-              </w:rPr>
-            </w:pPr>
-            <w:r>
-              <w:rPr>
-                <w:i/>
-                <w:iCs/>
-              </w:rPr>
-              <w:t>    rainfall_calc = Rainfall(num_years=(num_year))</w:t>
+            <w:proofErr w:type="gramStart"/>
+            <w:r>
+              <w:rPr>
+                <w:i/>
+                <w:iCs/>
+              </w:rPr>
+              <w:t>print(</w:t>
+            </w:r>
+            <w:proofErr w:type="gramEnd"/>
+            <w:r>
+              <w:rPr>
+                <w:i/>
+                <w:iCs/>
+              </w:rPr>
+              <w:t>"Program to calculate the average rain fall, please enter the few years of data")</w:t>
             </w:r>
           </w:p>
           <w:p>
@@ -1160,22 +1909,227 @@
                 <w:i/>
                 <w:iCs/>
               </w:rPr>
-              <w:t>    monthly_data = rainfall_calc.load_rainfall_data()</w:t>
-            </w:r>
-          </w:p>
-          <w:p>
-            <w:pPr>
-              <w:rPr>
-                <w:i/>
-                <w:iCs/>
-              </w:rPr>
-            </w:pPr>
-            <w:r>
-              <w:rPr>
-                <w:i/>
-                <w:iCs/>
-              </w:rPr>
-              <w:t>    rainfall_calc.cal_avg_ranfall(monthly_data)</w:t>
+              <w:t xml:space="preserve">    </w:t>
+            </w:r>
+            <w:proofErr w:type="spellStart"/>
+            <w:r>
+              <w:rPr>
+                <w:i/>
+                <w:iCs/>
+              </w:rPr>
+              <w:t>num_year</w:t>
+            </w:r>
+            <w:proofErr w:type="spellEnd"/>
+            <w:r>
+              <w:rPr>
+                <w:i/>
+                <w:iCs/>
+              </w:rPr>
+              <w:t xml:space="preserve"> = </w:t>
+            </w:r>
+            <w:proofErr w:type="gramStart"/>
+            <w:r>
+              <w:rPr>
+                <w:i/>
+                <w:iCs/>
+              </w:rPr>
+              <w:t>int(</w:t>
+            </w:r>
+            <w:proofErr w:type="gramEnd"/>
+            <w:r>
+              <w:rPr>
+                <w:i/>
+                <w:iCs/>
+              </w:rPr>
+              <w:t>input("Please enter the number of years: "))</w:t>
+            </w:r>
+          </w:p>
+          <w:p>
+            <w:pPr>
+              <w:rPr>
+                <w:i/>
+                <w:iCs/>
+              </w:rPr>
+            </w:pPr>
+            <w:r>
+              <w:rPr>
+                <w:i/>
+                <w:iCs/>
+              </w:rPr>
+              <w:t xml:space="preserve">    </w:t>
+            </w:r>
+            <w:proofErr w:type="spellStart"/>
+            <w:r>
+              <w:rPr>
+                <w:i/>
+                <w:iCs/>
+              </w:rPr>
+              <w:t>rainfall_calc</w:t>
+            </w:r>
+            <w:proofErr w:type="spellEnd"/>
+            <w:r>
+              <w:rPr>
+                <w:i/>
+                <w:iCs/>
+              </w:rPr>
+              <w:t xml:space="preserve"> = Rainfall(</w:t>
+            </w:r>
+            <w:proofErr w:type="spellStart"/>
+            <w:r>
+              <w:rPr>
+                <w:i/>
+                <w:iCs/>
+              </w:rPr>
+              <w:t>num_years</w:t>
+            </w:r>
+            <w:proofErr w:type="spellEnd"/>
+            <w:r>
+              <w:rPr>
+                <w:i/>
+                <w:iCs/>
+              </w:rPr>
+              <w:t>=(</w:t>
+            </w:r>
+            <w:proofErr w:type="spellStart"/>
+            <w:r>
+              <w:rPr>
+                <w:i/>
+                <w:iCs/>
+              </w:rPr>
+              <w:t>num_year</w:t>
+            </w:r>
+            <w:proofErr w:type="spellEnd"/>
+            <w:r>
+              <w:rPr>
+                <w:i/>
+                <w:iCs/>
+              </w:rPr>
+              <w:t>))</w:t>
+            </w:r>
+          </w:p>
+          <w:p>
+            <w:pPr>
+              <w:rPr>
+                <w:i/>
+                <w:iCs/>
+              </w:rPr>
+            </w:pPr>
+            <w:r>
+              <w:rPr>
+                <w:i/>
+                <w:iCs/>
+              </w:rPr>
+              <w:t xml:space="preserve">    </w:t>
+            </w:r>
+          </w:p>
+          <w:p>
+            <w:pPr>
+              <w:rPr>
+                <w:i/>
+                <w:iCs/>
+              </w:rPr>
+            </w:pPr>
+            <w:r>
+              <w:rPr>
+                <w:i/>
+                <w:iCs/>
+              </w:rPr>
+              <w:t xml:space="preserve">    </w:t>
+            </w:r>
+            <w:proofErr w:type="spellStart"/>
+            <w:r>
+              <w:rPr>
+                <w:i/>
+                <w:iCs/>
+              </w:rPr>
+              <w:t>monthly_data</w:t>
+            </w:r>
+            <w:proofErr w:type="spellEnd"/>
+            <w:r>
+              <w:rPr>
+                <w:i/>
+                <w:iCs/>
+              </w:rPr>
+              <w:t xml:space="preserve"> = </w:t>
+            </w:r>
+            <w:proofErr w:type="spellStart"/>
+            <w:r>
+              <w:rPr>
+                <w:i/>
+                <w:iCs/>
+              </w:rPr>
+              <w:t>rainfall_</w:t>
+            </w:r>
+            <w:proofErr w:type="gramStart"/>
+            <w:r>
+              <w:rPr>
+                <w:i/>
+                <w:iCs/>
+              </w:rPr>
+              <w:t>calc.load</w:t>
+            </w:r>
+            <w:proofErr w:type="gramEnd"/>
+            <w:r>
+              <w:rPr>
+                <w:i/>
+                <w:iCs/>
+              </w:rPr>
+              <w:t>_rainfall_data</w:t>
+            </w:r>
+            <w:proofErr w:type="spellEnd"/>
+            <w:r>
+              <w:rPr>
+                <w:i/>
+                <w:iCs/>
+              </w:rPr>
+              <w:t>()</w:t>
+            </w:r>
+          </w:p>
+          <w:p>
+            <w:pPr>
+              <w:rPr>
+                <w:i/>
+                <w:iCs/>
+              </w:rPr>
+            </w:pPr>
+            <w:r>
+              <w:rPr>
+                <w:i/>
+                <w:iCs/>
+              </w:rPr>
+              <w:t xml:space="preserve">    </w:t>
+            </w:r>
+            <w:proofErr w:type="spellStart"/>
+            <w:r>
+              <w:rPr>
+                <w:i/>
+                <w:iCs/>
+              </w:rPr>
+              <w:t>rainfall_calc.cal_avg_ranfall</w:t>
+            </w:r>
+            <w:proofErr w:type="spellEnd"/>
+            <w:r>
+              <w:rPr>
+                <w:i/>
+                <w:iCs/>
+              </w:rPr>
+              <w:t>(</w:t>
+            </w:r>
+            <w:proofErr w:type="spellStart"/>
+            <w:r>
+              <w:rPr>
+                <w:i/>
+                <w:iCs/>
+              </w:rPr>
+              <w:t>monthly_data</w:t>
+            </w:r>
+            <w:proofErr w:type="spellEnd"/>
+            <w:r>
+              <w:rPr>
+                <w:i/>
+                <w:iCs/>
+              </w:rPr>
+              <w:t>)</w:t>
             </w:r>
           </w:p>
           <w:p>
@@ -1552,17 +2506,33 @@
           </w:p>
           <w:p>
             <w:r>
-              <w:t>    award_points = {0: 0, 2: 5, 4: 15, 6: 30, 8: 60}</w:t>
-            </w:r>
-          </w:p>
-          <w:p>
-            <w:r>
               <w:t xml:space="preserve">    </w:t>
             </w:r>
-          </w:p>
-          <w:p>
-            <w:r>
-              <w:t>    def __init__(self):</w:t>
+            <w:proofErr w:type="spellStart"/>
+            <w:r>
+              <w:t>award_points</w:t>
+            </w:r>
+            <w:proofErr w:type="spellEnd"/>
+            <w:r>
+              <w:t xml:space="preserve"> = {0: 0, 2: 5, 4: 15, 6: 30, 8: 60}</w:t>
+            </w:r>
+          </w:p>
+          <w:p>
+            <w:r>
+              <w:t xml:space="preserve">    </w:t>
+            </w:r>
+          </w:p>
+          <w:p>
+            <w:r>
+              <w:t>    def __</w:t>
+            </w:r>
+            <w:proofErr w:type="spellStart"/>
+            <w:r>
+              <w:t>init</w:t>
+            </w:r>
+            <w:proofErr w:type="spellEnd"/>
+            <w:r>
+              <w:t>__(self):</w:t>
             </w:r>
           </w:p>
           <w:p>
@@ -1577,37 +2547,135 @@
           </w:p>
           <w:p>
             <w:r>
-              <w:t>    def points_awarded(self, numbooks: int):</w:t>
-            </w:r>
-          </w:p>
-          <w:p>
-            <w:r>
-              <w:t>        sorted_award_points = dict(sorted(self.award_points.items()))</w:t>
+              <w:t xml:space="preserve">    def </w:t>
+            </w:r>
+            <w:proofErr w:type="spellStart"/>
+            <w:r>
+              <w:t>points_</w:t>
+            </w:r>
+            <w:proofErr w:type="gramStart"/>
+            <w:r>
+              <w:t>awarded</w:t>
+            </w:r>
+            <w:proofErr w:type="spellEnd"/>
+            <w:r>
+              <w:t>(</w:t>
+            </w:r>
+            <w:proofErr w:type="gramEnd"/>
+            <w:r>
+              <w:t xml:space="preserve">self, </w:t>
+            </w:r>
+            <w:proofErr w:type="spellStart"/>
+            <w:r>
+              <w:t>numbooks</w:t>
+            </w:r>
+            <w:proofErr w:type="spellEnd"/>
+            <w:r>
+              <w:t>: int):</w:t>
             </w:r>
           </w:p>
           <w:p>
             <w:r>
               <w:t xml:space="preserve">        </w:t>
             </w:r>
-          </w:p>
-          <w:p>
-            <w:r>
-              <w:t>        awarded_pints = 0</w:t>
-            </w:r>
-          </w:p>
-          <w:p>
-            <w:r>
-              <w:t>        for key in sorted_award_points.keys():</w:t>
-            </w:r>
-          </w:p>
-          <w:p>
-            <w:r>
-              <w:t>            if key &lt;= numbooks:</w:t>
-            </w:r>
-          </w:p>
-          <w:p>
-            <w:r>
-              <w:t>                awarded_pints = sorted_award_points[key]</w:t>
+            <w:proofErr w:type="spellStart"/>
+            <w:r>
+              <w:t>sorted_award_points</w:t>
+            </w:r>
+            <w:proofErr w:type="spellEnd"/>
+            <w:r>
+              <w:t xml:space="preserve"> = </w:t>
+            </w:r>
+            <w:proofErr w:type="spellStart"/>
+            <w:r>
+              <w:t>dict</w:t>
+            </w:r>
+            <w:proofErr w:type="spellEnd"/>
+            <w:r>
+              <w:t>(sorted(</w:t>
+            </w:r>
+            <w:proofErr w:type="spellStart"/>
+            <w:proofErr w:type="gramStart"/>
+            <w:r>
+              <w:t>self.award</w:t>
+            </w:r>
+            <w:proofErr w:type="gramEnd"/>
+            <w:r>
+              <w:t>_points.items</w:t>
+            </w:r>
+            <w:proofErr w:type="spellEnd"/>
+            <w:r>
+              <w:t>()))</w:t>
+            </w:r>
+          </w:p>
+          <w:p>
+            <w:r>
+              <w:t xml:space="preserve">        </w:t>
+            </w:r>
+          </w:p>
+          <w:p>
+            <w:r>
+              <w:t xml:space="preserve">        </w:t>
+            </w:r>
+            <w:proofErr w:type="spellStart"/>
+            <w:r>
+              <w:t>awarded_pints</w:t>
+            </w:r>
+            <w:proofErr w:type="spellEnd"/>
+            <w:r>
+              <w:t xml:space="preserve"> = 0</w:t>
+            </w:r>
+          </w:p>
+          <w:p>
+            <w:r>
+              <w:t xml:space="preserve">        for key in </w:t>
+            </w:r>
+            <w:proofErr w:type="spellStart"/>
+            <w:r>
+              <w:t>sorted_award_</w:t>
+            </w:r>
+            <w:proofErr w:type="gramStart"/>
+            <w:r>
+              <w:t>points.keys</w:t>
+            </w:r>
+            <w:proofErr w:type="spellEnd"/>
+            <w:proofErr w:type="gramEnd"/>
+            <w:r>
+              <w:t>():</w:t>
+            </w:r>
+          </w:p>
+          <w:p>
+            <w:r>
+              <w:t xml:space="preserve">            if key &lt;= </w:t>
+            </w:r>
+            <w:proofErr w:type="spellStart"/>
+            <w:r>
+              <w:t>numbooks</w:t>
+            </w:r>
+            <w:proofErr w:type="spellEnd"/>
+            <w:r>
+              <w:t>:</w:t>
+            </w:r>
+          </w:p>
+          <w:p>
+            <w:r>
+              <w:t xml:space="preserve">                </w:t>
+            </w:r>
+            <w:proofErr w:type="spellStart"/>
+            <w:r>
+              <w:t>awarded_pints</w:t>
+            </w:r>
+            <w:proofErr w:type="spellEnd"/>
+            <w:r>
+              <w:t xml:space="preserve"> = </w:t>
+            </w:r>
+            <w:proofErr w:type="spellStart"/>
+            <w:r>
+              <w:t>sorted_award_points</w:t>
+            </w:r>
+            <w:proofErr w:type="spellEnd"/>
+            <w:r>
+              <w:t>[key]</w:t>
             </w:r>
           </w:p>
           <w:p>
@@ -1627,7 +2695,28 @@
           </w:p>
           <w:p>
             <w:r>
-              <w:t>        print(f"Number of points awarded: {awarded_pints}")</w:t>
+              <w:t xml:space="preserve">        </w:t>
+            </w:r>
+            <w:proofErr w:type="gramStart"/>
+            <w:r>
+              <w:t>print(</w:t>
+            </w:r>
+            <w:proofErr w:type="spellStart"/>
+            <w:proofErr w:type="gramEnd"/>
+            <w:r>
+              <w:t>f"Number</w:t>
+            </w:r>
+            <w:proofErr w:type="spellEnd"/>
+            <w:r>
+              <w:t xml:space="preserve"> of points awarded: {</w:t>
+            </w:r>
+            <w:proofErr w:type="spellStart"/>
+            <w:r>
+              <w:t>awarded_pints</w:t>
+            </w:r>
+            <w:proofErr w:type="spellEnd"/>
+            <w:r>
+              <w:t>}")</w:t>
             </w:r>
           </w:p>
           <w:p/>
@@ -1638,22 +2727,75 @@
           </w:p>
           <w:p>
             <w:r>
-              <w:t>    bookstore = Bookstore()</w:t>
-            </w:r>
-          </w:p>
-          <w:p>
-            <w:r>
-              <w:t>    num_books = int(input("Please Enter the Number of books student purchased: "))</w:t>
+              <w:t xml:space="preserve">    bookstore = </w:t>
+            </w:r>
+            <w:proofErr w:type="gramStart"/>
+            <w:r>
+              <w:t>Bookstore(</w:t>
+            </w:r>
+            <w:proofErr w:type="gramEnd"/>
+            <w:r>
+              <w:t>)</w:t>
             </w:r>
           </w:p>
           <w:p>
             <w:r>
               <w:t xml:space="preserve">    </w:t>
             </w:r>
-          </w:p>
-          <w:p>
-            <w:r>
-              <w:t>    bookstore.points_awarded(numbooks=num_books)</w:t>
+            <w:proofErr w:type="spellStart"/>
+            <w:r>
+              <w:t>num_books</w:t>
+            </w:r>
+            <w:proofErr w:type="spellEnd"/>
+            <w:r>
+              <w:t xml:space="preserve"> = </w:t>
+            </w:r>
+            <w:proofErr w:type="gramStart"/>
+            <w:r>
+              <w:t>int(</w:t>
+            </w:r>
+            <w:proofErr w:type="gramEnd"/>
+            <w:r>
+              <w:t>input("Please Enter the Number of books student purchased: "))</w:t>
+            </w:r>
+          </w:p>
+          <w:p>
+            <w:r>
+              <w:t xml:space="preserve">    </w:t>
+            </w:r>
+          </w:p>
+          <w:p>
+            <w:r>
+              <w:t xml:space="preserve">    </w:t>
+            </w:r>
+            <w:proofErr w:type="spellStart"/>
+            <w:proofErr w:type="gramStart"/>
+            <w:r>
+              <w:t>bookstore.points</w:t>
+            </w:r>
+            <w:proofErr w:type="gramEnd"/>
+            <w:r>
+              <w:t>_awarded</w:t>
+            </w:r>
+            <w:proofErr w:type="spellEnd"/>
+            <w:r>
+              <w:t>(</w:t>
+            </w:r>
+            <w:proofErr w:type="spellStart"/>
+            <w:r>
+              <w:t>numbooks</w:t>
+            </w:r>
+            <w:proofErr w:type="spellEnd"/>
+            <w:r>
+              <w:t>=</w:t>
+            </w:r>
+            <w:proofErr w:type="spellStart"/>
+            <w:r>
+              <w:t>num_books</w:t>
+            </w:r>
+            <w:proofErr w:type="spellEnd"/>
+            <w:r>
+              <w:t>)</w:t>
             </w:r>
           </w:p>
           <w:p>
@@ -1727,6 +2869,7 @@
         <w:rPr>
           <w:b/>
           <w:bCs/>
+          <w:noProof/>
           <w:sz w:val="40"/>
           <w:szCs w:val="40"/>
         </w:rPr>
@@ -2382,6 +3525,7 @@
   <w:style w:type="character" w:default="1" w:styleId="DefaultParagraphFont">
     <w:name w:val="Default Paragraph Font"/>
     <w:uiPriority w:val="1"/>
+    <w:semiHidden/>
     <w:unhideWhenUsed/>
   </w:style>
   <w:style w:type="table" w:default="1" w:styleId="TableNormal">

</xml_diff>